<commit_message>
Reporte de avances de Fernando
</commit_message>
<xml_diff>
--- a/Math_Lib/Reporte de Avances MathLib.docx
+++ b/Math_Lib/Reporte de Avances MathLib.docx
@@ -1,6 +1,6 @@
 
 <file path=word/document.xml><?xml version="1.0" encoding="utf-8"?>
-<w:document xmlns:wpc="http://schemas.microsoft.com/office/word/2010/wordprocessingCanvas" xmlns:cx="http://schemas.microsoft.com/office/drawing/2014/chartex" xmlns:cx1="http://schemas.microsoft.com/office/drawing/2015/9/8/chartex" xmlns:cx2="http://schemas.microsoft.com/office/drawing/2015/10/21/chartex" xmlns:cx3="http://schemas.microsoft.com/office/drawing/2016/5/9/chartex" xmlns:cx4="http://schemas.microsoft.com/office/drawing/2016/5/10/chartex" xmlns:cx5="http://schemas.microsoft.com/office/drawing/2016/5/11/chartex" xmlns:cx6="http://schemas.microsoft.com/office/drawing/2016/5/12/chartex" xmlns:cx7="http://schemas.microsoft.com/office/drawing/2016/5/13/chartex" xmlns:cx8="http://schemas.microsoft.com/office/drawing/2016/5/14/chartex" xmlns:mc="http://schemas.openxmlformats.org/markup-compatibility/2006" xmlns:aink="http://schemas.microsoft.com/office/drawing/2016/ink" xmlns:am3d="http://schemas.microsoft.com/office/drawing/2017/model3d" xmlns:o="urn:schemas-microsoft-com:office:office" xmlns:r="http://schemas.openxmlformats.org/officeDocument/2006/relationships" xmlns:m="http://schemas.openxmlformats.org/officeDocument/2006/math" xmlns:v="urn:schemas-microsoft-com:vml" xmlns:wp14="http://schemas.microsoft.com/office/word/2010/wordprocessingDrawing" xmlns:wp="http://schemas.openxmlformats.org/drawingml/2006/wordprocessingDrawing" xmlns:w10="urn:schemas-microsoft-com:office:word" xmlns:w="http://schemas.openxmlformats.org/wordprocessingml/2006/main" xmlns:w14="http://schemas.microsoft.com/office/word/2010/wordml" xmlns:w15="http://schemas.microsoft.com/office/word/2012/wordml" xmlns:w16cid="http://schemas.microsoft.com/office/word/2016/wordml/cid" xmlns:w16se="http://schemas.microsoft.com/office/word/2015/wordml/symex" xmlns:wpg="http://schemas.microsoft.com/office/word/2010/wordprocessingGroup" xmlns:wpi="http://schemas.microsoft.com/office/word/2010/wordprocessingInk" xmlns:wne="http://schemas.microsoft.com/office/word/2006/wordml" xmlns:wps="http://schemas.microsoft.com/office/word/2010/wordprocessingShape" mc:Ignorable="w14 w15 w16se w16cid wp14">
+<w:document xmlns:wpc="http://schemas.microsoft.com/office/word/2010/wordprocessingCanvas" xmlns:mc="http://schemas.openxmlformats.org/markup-compatibility/2006" xmlns:o="urn:schemas-microsoft-com:office:office" xmlns:r="http://schemas.openxmlformats.org/officeDocument/2006/relationships" xmlns:m="http://schemas.openxmlformats.org/officeDocument/2006/math" xmlns:v="urn:schemas-microsoft-com:vml" xmlns:wp14="http://schemas.microsoft.com/office/word/2010/wordprocessingDrawing" xmlns:wp="http://schemas.openxmlformats.org/drawingml/2006/wordprocessingDrawing" xmlns:w10="urn:schemas-microsoft-com:office:word" xmlns:w="http://schemas.openxmlformats.org/wordprocessingml/2006/main" xmlns:w14="http://schemas.microsoft.com/office/word/2010/wordml" xmlns:w15="http://schemas.microsoft.com/office/word/2012/wordml" xmlns:wpg="http://schemas.microsoft.com/office/word/2010/wordprocessingGroup" xmlns:wpi="http://schemas.microsoft.com/office/word/2010/wordprocessingInk" xmlns:wne="http://schemas.microsoft.com/office/word/2006/wordml" xmlns:wps="http://schemas.microsoft.com/office/word/2010/wordprocessingShape" mc:Ignorable="w14 w15 wp14">
   <w:body>
     <w:p>
       <w:pPr>
@@ -674,19 +674,9 @@
           <w:szCs w:val="40"/>
           <w:lang w:val="es-MX"/>
         </w:rPr>
-        <w:t>(</w:t>
+        <w:t>()</w:t>
       </w:r>
       <w:proofErr w:type="gramEnd"/>
-      <w:r>
-        <w:rPr>
-          <w:rFonts w:ascii="Corbel" w:hAnsi="Corbel"/>
-          <w:i/>
-          <w:sz w:val="24"/>
-          <w:szCs w:val="40"/>
-          <w:lang w:val="es-MX"/>
-        </w:rPr>
-        <w:t>)</w:t>
-      </w:r>
     </w:p>
     <w:p>
       <w:pPr>
@@ -946,11 +936,20 @@
           <w:szCs w:val="40"/>
           <w:lang w:val="es-MX"/>
         </w:rPr>
-        <w:t xml:space="preserve">iménez </w:t>
-      </w:r>
-    </w:p>
-    <w:p>
-      <w:pPr>
+        <w:t>iménez</w:t>
+      </w:r>
+    </w:p>
+    <w:p>
+      <w:pPr>
+        <w:rPr>
+          <w:rFonts w:ascii="Corbel" w:hAnsi="Corbel"/>
+          <w:i/>
+          <w:sz w:val="24"/>
+          <w:szCs w:val="24"/>
+          <w:lang w:val="es-MX"/>
+        </w:rPr>
+      </w:pPr>
+      <w:r>
         <w:rPr>
           <w:rFonts w:ascii="Corbel" w:hAnsi="Corbel"/>
           <w:i/>
@@ -958,7 +957,18 @@
           <w:szCs w:val="40"/>
           <w:lang w:val="es-MX"/>
         </w:rPr>
-      </w:pPr>
+        <w:t>-</w:t>
+      </w:r>
+      <w:r>
+        <w:rPr>
+          <w:rFonts w:ascii="Corbel" w:hAnsi="Corbel"/>
+          <w:i/>
+          <w:sz w:val="24"/>
+          <w:szCs w:val="24"/>
+          <w:lang w:val="es-MX"/>
+        </w:rPr>
+        <w:t>Inclusión de</w:t>
+      </w:r>
       <w:r>
         <w:rPr>
           <w:rFonts w:ascii="Corbel" w:hAnsi="Corbel"/>
@@ -967,6 +977,122 @@
           <w:szCs w:val="40"/>
           <w:lang w:val="es-MX"/>
         </w:rPr>
+        <w:t xml:space="preserve"> </w:t>
+      </w:r>
+      <w:r>
+        <w:rPr>
+          <w:rFonts w:ascii="Corbel" w:hAnsi="Corbel"/>
+          <w:i/>
+          <w:sz w:val="28"/>
+          <w:szCs w:val="40"/>
+          <w:lang w:val="es-MX"/>
+        </w:rPr>
+        <w:t xml:space="preserve"> </w:t>
+      </w:r>
+      <w:r>
+        <w:rPr>
+          <w:rFonts w:ascii="Corbel" w:hAnsi="Corbel"/>
+          <w:i/>
+          <w:sz w:val="24"/>
+          <w:szCs w:val="24"/>
+          <w:lang w:val="es-MX"/>
+        </w:rPr>
+        <w:t>código contra errores a las siguientes funciones:</w:t>
+      </w:r>
+    </w:p>
+    <w:p>
+      <w:pPr>
+        <w:pStyle w:val="Prrafodelista"/>
+        <w:numPr>
+          <w:ilvl w:val="0"/>
+          <w:numId w:val="7"/>
+        </w:numPr>
+        <w:rPr>
+          <w:rFonts w:ascii="Corbel" w:hAnsi="Corbel"/>
+          <w:i/>
+          <w:sz w:val="24"/>
+          <w:szCs w:val="24"/>
+          <w:lang w:val="es-MX"/>
+        </w:rPr>
+      </w:pPr>
+      <w:r>
+        <w:rPr>
+          <w:rFonts w:ascii="Corbel" w:hAnsi="Corbel"/>
+          <w:i/>
+          <w:sz w:val="24"/>
+          <w:szCs w:val="24"/>
+          <w:lang w:val="es-MX"/>
+        </w:rPr>
+        <w:t>Binario a Decimal</w:t>
+      </w:r>
+    </w:p>
+    <w:p>
+      <w:pPr>
+        <w:pStyle w:val="Prrafodelista"/>
+        <w:numPr>
+          <w:ilvl w:val="0"/>
+          <w:numId w:val="7"/>
+        </w:numPr>
+        <w:rPr>
+          <w:rFonts w:ascii="Corbel" w:hAnsi="Corbel"/>
+          <w:i/>
+          <w:sz w:val="24"/>
+          <w:szCs w:val="24"/>
+          <w:lang w:val="es-MX"/>
+        </w:rPr>
+      </w:pPr>
+      <w:r>
+        <w:rPr>
+          <w:rFonts w:ascii="Corbel" w:hAnsi="Corbel"/>
+          <w:i/>
+          <w:sz w:val="24"/>
+          <w:szCs w:val="24"/>
+          <w:lang w:val="es-MX"/>
+        </w:rPr>
+        <w:t>Decimal a Binario</w:t>
+      </w:r>
+    </w:p>
+    <w:p>
+      <w:pPr>
+        <w:rPr>
+          <w:rFonts w:ascii="Corbel" w:hAnsi="Corbel"/>
+          <w:i/>
+          <w:sz w:val="24"/>
+          <w:szCs w:val="24"/>
+          <w:lang w:val="es-MX"/>
+        </w:rPr>
+      </w:pPr>
+      <w:r>
+        <w:rPr>
+          <w:rFonts w:ascii="Corbel" w:hAnsi="Corbel"/>
+          <w:i/>
+          <w:sz w:val="24"/>
+          <w:szCs w:val="24"/>
+          <w:lang w:val="es-MX"/>
+        </w:rPr>
+        <w:t>En ambas se le especifica al usuario que este solo puede introducir números y cuáles de estos puede introducir.</w:t>
+      </w:r>
+      <w:bookmarkStart w:id="0" w:name="_GoBack"/>
+      <w:bookmarkEnd w:id="0"/>
+    </w:p>
+    <w:p>
+      <w:pPr>
+        <w:rPr>
+          <w:rFonts w:ascii="Corbel" w:hAnsi="Corbel"/>
+          <w:i/>
+          <w:sz w:val="28"/>
+          <w:szCs w:val="40"/>
+          <w:lang w:val="es-MX"/>
+        </w:rPr>
+      </w:pPr>
+      <w:r>
+        <w:rPr>
+          <w:rFonts w:ascii="Corbel" w:hAnsi="Corbel"/>
+          <w:i/>
+          <w:sz w:val="28"/>
+          <w:szCs w:val="40"/>
+          <w:lang w:val="es-MX"/>
+        </w:rPr>
         <w:t>Miguel García</w:t>
       </w:r>
     </w:p>
@@ -986,16 +1112,7 @@
           <w:szCs w:val="40"/>
           <w:lang w:val="es-MX"/>
         </w:rPr>
-        <w:t>-Inclusión de código contra errores a las siguientes funciones</w:t>
-      </w:r>
-      <w:r>
-        <w:rPr>
-          <w:rFonts w:ascii="Corbel" w:hAnsi="Corbel"/>
-          <w:sz w:val="24"/>
-          <w:szCs w:val="40"/>
-          <w:lang w:val="es-MX"/>
-        </w:rPr>
-        <w:t>:</w:t>
+        <w:t>-Inclusión de código contra errores a las siguientes funciones:</w:t>
       </w:r>
     </w:p>
     <w:p>
@@ -1068,8 +1185,6 @@
         </w:rPr>
         <w:t>En cada función se le especifica al usuario sólo usar números, y se repite el ingreso de datos si es necesario</w:t>
       </w:r>
-      <w:bookmarkStart w:id="0" w:name="_GoBack"/>
-      <w:bookmarkEnd w:id="0"/>
     </w:p>
     <w:p>
       <w:pPr>
@@ -1104,8 +1219,8 @@
 </file>
 
 <file path=word/numbering.xml><?xml version="1.0" encoding="utf-8"?>
-<w:numbering xmlns:wpc="http://schemas.microsoft.com/office/word/2010/wordprocessingCanvas" xmlns:cx="http://schemas.microsoft.com/office/drawing/2014/chartex" xmlns:cx1="http://schemas.microsoft.com/office/drawing/2015/9/8/chartex" xmlns:cx2="http://schemas.microsoft.com/office/drawing/2015/10/21/chartex" xmlns:cx3="http://schemas.microsoft.com/office/drawing/2016/5/9/chartex" xmlns:cx4="http://schemas.microsoft.com/office/drawing/2016/5/10/chartex" xmlns:cx5="http://schemas.microsoft.com/office/drawing/2016/5/11/chartex" xmlns:cx6="http://schemas.microsoft.com/office/drawing/2016/5/12/chartex" xmlns:cx7="http://schemas.microsoft.com/office/drawing/2016/5/13/chartex" xmlns:cx8="http://schemas.microsoft.com/office/drawing/2016/5/14/chartex" xmlns:mc="http://schemas.openxmlformats.org/markup-compatibility/2006" xmlns:aink="http://schemas.microsoft.com/office/drawing/2016/ink" xmlns:am3d="http://schemas.microsoft.com/office/drawing/2017/model3d" xmlns:o="urn:schemas-microsoft-com:office:office" xmlns:r="http://schemas.openxmlformats.org/officeDocument/2006/relationships" xmlns:m="http://schemas.openxmlformats.org/officeDocument/2006/math" xmlns:v="urn:schemas-microsoft-com:vml" xmlns:wp14="http://schemas.microsoft.com/office/word/2010/wordprocessingDrawing" xmlns:wp="http://schemas.openxmlformats.org/drawingml/2006/wordprocessingDrawing" xmlns:w10="urn:schemas-microsoft-com:office:word" xmlns:w="http://schemas.openxmlformats.org/wordprocessingml/2006/main" xmlns:w14="http://schemas.microsoft.com/office/word/2010/wordml" xmlns:w15="http://schemas.microsoft.com/office/word/2012/wordml" xmlns:w16cid="http://schemas.microsoft.com/office/word/2016/wordml/cid" xmlns:w16se="http://schemas.microsoft.com/office/word/2015/wordml/symex" xmlns:wpg="http://schemas.microsoft.com/office/word/2010/wordprocessingGroup" xmlns:wpi="http://schemas.microsoft.com/office/word/2010/wordprocessingInk" xmlns:wne="http://schemas.microsoft.com/office/word/2006/wordml" xmlns:wps="http://schemas.microsoft.com/office/word/2010/wordprocessingShape" mc:Ignorable="w14 w15 w16se w16cid wp14">
-  <w:abstractNum w:abstractNumId="0" w15:restartNumberingAfterBreak="0">
+<w:numbering xmlns:wpc="http://schemas.microsoft.com/office/word/2010/wordprocessingCanvas" xmlns:mc="http://schemas.openxmlformats.org/markup-compatibility/2006" xmlns:o="urn:schemas-microsoft-com:office:office" xmlns:r="http://schemas.openxmlformats.org/officeDocument/2006/relationships" xmlns:m="http://schemas.openxmlformats.org/officeDocument/2006/math" xmlns:v="urn:schemas-microsoft-com:vml" xmlns:wp14="http://schemas.microsoft.com/office/word/2010/wordprocessingDrawing" xmlns:wp="http://schemas.openxmlformats.org/drawingml/2006/wordprocessingDrawing" xmlns:w10="urn:schemas-microsoft-com:office:word" xmlns:w="http://schemas.openxmlformats.org/wordprocessingml/2006/main" xmlns:w14="http://schemas.microsoft.com/office/word/2010/wordml" xmlns:w15="http://schemas.microsoft.com/office/word/2012/wordml" xmlns:wpg="http://schemas.microsoft.com/office/word/2010/wordprocessingGroup" xmlns:wpi="http://schemas.microsoft.com/office/word/2010/wordprocessingInk" xmlns:wne="http://schemas.microsoft.com/office/word/2006/wordml" xmlns:wps="http://schemas.microsoft.com/office/word/2010/wordprocessingShape" mc:Ignorable="w14 w15 wp14">
+  <w:abstractNum w:abstractNumId="0">
     <w:nsid w:val="009E60BB"/>
     <w:multiLevelType w:val="hybridMultilevel"/>
     <w:tmpl w:val="73866024"/>
@@ -1217,7 +1332,7 @@
       </w:rPr>
     </w:lvl>
   </w:abstractNum>
-  <w:abstractNum w:abstractNumId="1" w15:restartNumberingAfterBreak="0">
+  <w:abstractNum w:abstractNumId="1">
     <w:nsid w:val="0AAD3792"/>
     <w:multiLevelType w:val="hybridMultilevel"/>
     <w:tmpl w:val="135AC374"/>
@@ -1330,7 +1445,7 @@
       </w:rPr>
     </w:lvl>
   </w:abstractNum>
-  <w:abstractNum w:abstractNumId="2" w15:restartNumberingAfterBreak="0">
+  <w:abstractNum w:abstractNumId="2">
     <w:nsid w:val="0F4502AA"/>
     <w:multiLevelType w:val="hybridMultilevel"/>
     <w:tmpl w:val="C470732A"/>
@@ -1442,7 +1557,7 @@
       </w:rPr>
     </w:lvl>
   </w:abstractNum>
-  <w:abstractNum w:abstractNumId="3" w15:restartNumberingAfterBreak="0">
+  <w:abstractNum w:abstractNumId="3">
     <w:nsid w:val="1C7742D2"/>
     <w:multiLevelType w:val="hybridMultilevel"/>
     <w:tmpl w:val="F4C6FF14"/>
@@ -1555,7 +1670,7 @@
       </w:rPr>
     </w:lvl>
   </w:abstractNum>
-  <w:abstractNum w:abstractNumId="4" w15:restartNumberingAfterBreak="0">
+  <w:abstractNum w:abstractNumId="4">
     <w:nsid w:val="3029590A"/>
     <w:multiLevelType w:val="hybridMultilevel"/>
     <w:tmpl w:val="1D52424E"/>
@@ -1668,7 +1783,120 @@
       </w:rPr>
     </w:lvl>
   </w:abstractNum>
-  <w:abstractNum w:abstractNumId="5" w15:restartNumberingAfterBreak="0">
+  <w:abstractNum w:abstractNumId="5">
+    <w:nsid w:val="3B3E0436"/>
+    <w:multiLevelType w:val="hybridMultilevel"/>
+    <w:tmpl w:val="7C8A5CA2"/>
+    <w:lvl w:ilvl="0" w:tplc="080A0001">
+      <w:start w:val="1"/>
+      <w:numFmt w:val="bullet"/>
+      <w:lvlText w:val=""/>
+      <w:lvlJc w:val="left"/>
+      <w:pPr>
+        <w:ind w:left="720" w:hanging="360"/>
+      </w:pPr>
+      <w:rPr>
+        <w:rFonts w:ascii="Symbol" w:hAnsi="Symbol" w:hint="default"/>
+      </w:rPr>
+    </w:lvl>
+    <w:lvl w:ilvl="1" w:tplc="080A0003" w:tentative="1">
+      <w:start w:val="1"/>
+      <w:numFmt w:val="bullet"/>
+      <w:lvlText w:val="o"/>
+      <w:lvlJc w:val="left"/>
+      <w:pPr>
+        <w:ind w:left="1440" w:hanging="360"/>
+      </w:pPr>
+      <w:rPr>
+        <w:rFonts w:ascii="Courier New" w:hAnsi="Courier New" w:cs="Courier New" w:hint="default"/>
+      </w:rPr>
+    </w:lvl>
+    <w:lvl w:ilvl="2" w:tplc="080A0005" w:tentative="1">
+      <w:start w:val="1"/>
+      <w:numFmt w:val="bullet"/>
+      <w:lvlText w:val=""/>
+      <w:lvlJc w:val="left"/>
+      <w:pPr>
+        <w:ind w:left="2160" w:hanging="360"/>
+      </w:pPr>
+      <w:rPr>
+        <w:rFonts w:ascii="Wingdings" w:hAnsi="Wingdings" w:hint="default"/>
+      </w:rPr>
+    </w:lvl>
+    <w:lvl w:ilvl="3" w:tplc="080A0001" w:tentative="1">
+      <w:start w:val="1"/>
+      <w:numFmt w:val="bullet"/>
+      <w:lvlText w:val=""/>
+      <w:lvlJc w:val="left"/>
+      <w:pPr>
+        <w:ind w:left="2880" w:hanging="360"/>
+      </w:pPr>
+      <w:rPr>
+        <w:rFonts w:ascii="Symbol" w:hAnsi="Symbol" w:hint="default"/>
+      </w:rPr>
+    </w:lvl>
+    <w:lvl w:ilvl="4" w:tplc="080A0003" w:tentative="1">
+      <w:start w:val="1"/>
+      <w:numFmt w:val="bullet"/>
+      <w:lvlText w:val="o"/>
+      <w:lvlJc w:val="left"/>
+      <w:pPr>
+        <w:ind w:left="3600" w:hanging="360"/>
+      </w:pPr>
+      <w:rPr>
+        <w:rFonts w:ascii="Courier New" w:hAnsi="Courier New" w:cs="Courier New" w:hint="default"/>
+      </w:rPr>
+    </w:lvl>
+    <w:lvl w:ilvl="5" w:tplc="080A0005" w:tentative="1">
+      <w:start w:val="1"/>
+      <w:numFmt w:val="bullet"/>
+      <w:lvlText w:val=""/>
+      <w:lvlJc w:val="left"/>
+      <w:pPr>
+        <w:ind w:left="4320" w:hanging="360"/>
+      </w:pPr>
+      <w:rPr>
+        <w:rFonts w:ascii="Wingdings" w:hAnsi="Wingdings" w:hint="default"/>
+      </w:rPr>
+    </w:lvl>
+    <w:lvl w:ilvl="6" w:tplc="080A0001" w:tentative="1">
+      <w:start w:val="1"/>
+      <w:numFmt w:val="bullet"/>
+      <w:lvlText w:val=""/>
+      <w:lvlJc w:val="left"/>
+      <w:pPr>
+        <w:ind w:left="5040" w:hanging="360"/>
+      </w:pPr>
+      <w:rPr>
+        <w:rFonts w:ascii="Symbol" w:hAnsi="Symbol" w:hint="default"/>
+      </w:rPr>
+    </w:lvl>
+    <w:lvl w:ilvl="7" w:tplc="080A0003" w:tentative="1">
+      <w:start w:val="1"/>
+      <w:numFmt w:val="bullet"/>
+      <w:lvlText w:val="o"/>
+      <w:lvlJc w:val="left"/>
+      <w:pPr>
+        <w:ind w:left="5760" w:hanging="360"/>
+      </w:pPr>
+      <w:rPr>
+        <w:rFonts w:ascii="Courier New" w:hAnsi="Courier New" w:cs="Courier New" w:hint="default"/>
+      </w:rPr>
+    </w:lvl>
+    <w:lvl w:ilvl="8" w:tplc="080A0005" w:tentative="1">
+      <w:start w:val="1"/>
+      <w:numFmt w:val="bullet"/>
+      <w:lvlText w:val=""/>
+      <w:lvlJc w:val="left"/>
+      <w:pPr>
+        <w:ind w:left="6480" w:hanging="360"/>
+      </w:pPr>
+      <w:rPr>
+        <w:rFonts w:ascii="Wingdings" w:hAnsi="Wingdings" w:hint="default"/>
+      </w:rPr>
+    </w:lvl>
+  </w:abstractNum>
+  <w:abstractNum w:abstractNumId="6">
     <w:nsid w:val="5F4F2E8D"/>
     <w:multiLevelType w:val="hybridMultilevel"/>
     <w:tmpl w:val="313E6750"/>
@@ -1797,13 +2025,16 @@
     <w:abstractNumId w:val="0"/>
   </w:num>
   <w:num w:numId="6">
+    <w:abstractNumId w:val="6"/>
+  </w:num>
+  <w:num w:numId="7">
     <w:abstractNumId w:val="5"/>
   </w:num>
 </w:numbering>
 </file>
 
 <file path=word/styles.xml><?xml version="1.0" encoding="utf-8"?>
-<w:styles xmlns:mc="http://schemas.openxmlformats.org/markup-compatibility/2006" xmlns:r="http://schemas.openxmlformats.org/officeDocument/2006/relationships" xmlns:w="http://schemas.openxmlformats.org/wordprocessingml/2006/main" xmlns:w14="http://schemas.microsoft.com/office/word/2010/wordml" xmlns:w15="http://schemas.microsoft.com/office/word/2012/wordml" xmlns:w16cid="http://schemas.microsoft.com/office/word/2016/wordml/cid" xmlns:w16se="http://schemas.microsoft.com/office/word/2015/wordml/symex" mc:Ignorable="w14 w15 w16se w16cid">
+<w:styles xmlns:mc="http://schemas.openxmlformats.org/markup-compatibility/2006" xmlns:r="http://schemas.openxmlformats.org/officeDocument/2006/relationships" xmlns:w="http://schemas.openxmlformats.org/wordprocessingml/2006/main" xmlns:w14="http://schemas.microsoft.com/office/word/2010/wordml" xmlns:w15="http://schemas.microsoft.com/office/word/2012/wordml" mc:Ignorable="w14 w15">
   <w:docDefaults>
     <w:rPrDefault>
       <w:rPr>
@@ -1819,7 +2050,7 @@
       </w:pPr>
     </w:pPrDefault>
   </w:docDefaults>
-  <w:latentStyles w:defLockedState="0" w:defUIPriority="99" w:defSemiHidden="0" w:defUnhideWhenUsed="0" w:defQFormat="0" w:count="375">
+  <w:latentStyles w:defLockedState="0" w:defUIPriority="99" w:defSemiHidden="0" w:defUnhideWhenUsed="0" w:defQFormat="0" w:count="371">
     <w:lsdException w:name="Normal" w:uiPriority="0" w:qFormat="1"/>
     <w:lsdException w:name="heading 1" w:uiPriority="9" w:qFormat="1"/>
     <w:lsdException w:name="heading 2" w:semiHidden="1" w:uiPriority="9" w:unhideWhenUsed="1" w:qFormat="1"/>
@@ -2191,10 +2422,6 @@
     <w:lsdException w:name="List Table 5 Dark Accent 6" w:uiPriority="50"/>
     <w:lsdException w:name="List Table 6 Colorful Accent 6" w:uiPriority="51"/>
     <w:lsdException w:name="List Table 7 Colorful Accent 6" w:uiPriority="52"/>
-    <w:lsdException w:name="Mention" w:semiHidden="1" w:unhideWhenUsed="1"/>
-    <w:lsdException w:name="Smart Hyperlink" w:semiHidden="1" w:unhideWhenUsed="1"/>
-    <w:lsdException w:name="Hashtag" w:semiHidden="1" w:unhideWhenUsed="1"/>
-    <w:lsdException w:name="Unresolved Mention" w:semiHidden="1" w:unhideWhenUsed="1"/>
   </w:latentStyles>
   <w:style w:type="paragraph" w:default="1" w:styleId="Normal">
     <w:name w:val="Normal"/>

</xml_diff>

<commit_message>
Actialización de Reporte (23/11/17)
</commit_message>
<xml_diff>
--- a/Math_Lib/Reporte de Avances MathLib.docx
+++ b/Math_Lib/Reporte de Avances MathLib.docx
@@ -1,6 +1,6 @@
 
 <file path=word/document.xml><?xml version="1.0" encoding="utf-8"?>
-<w:document xmlns:wpc="http://schemas.microsoft.com/office/word/2010/wordprocessingCanvas" xmlns:cx="http://schemas.microsoft.com/office/drawing/2014/chartex" xmlns:cx1="http://schemas.microsoft.com/office/drawing/2015/9/8/chartex" xmlns:cx2="http://schemas.microsoft.com/office/drawing/2015/10/21/chartex" xmlns:cx3="http://schemas.microsoft.com/office/drawing/2016/5/9/chartex" xmlns:cx4="http://schemas.microsoft.com/office/drawing/2016/5/10/chartex" xmlns:cx5="http://schemas.microsoft.com/office/drawing/2016/5/11/chartex" xmlns:cx6="http://schemas.microsoft.com/office/drawing/2016/5/12/chartex" xmlns:cx7="http://schemas.microsoft.com/office/drawing/2016/5/13/chartex" xmlns:cx8="http://schemas.microsoft.com/office/drawing/2016/5/14/chartex" xmlns:mc="http://schemas.openxmlformats.org/markup-compatibility/2006" xmlns:aink="http://schemas.microsoft.com/office/drawing/2016/ink" xmlns:am3d="http://schemas.microsoft.com/office/drawing/2017/model3d" xmlns:o="urn:schemas-microsoft-com:office:office" xmlns:r="http://schemas.openxmlformats.org/officeDocument/2006/relationships" xmlns:m="http://schemas.openxmlformats.org/officeDocument/2006/math" xmlns:v="urn:schemas-microsoft-com:vml" xmlns:wp14="http://schemas.microsoft.com/office/word/2010/wordprocessingDrawing" xmlns:wp="http://schemas.openxmlformats.org/drawingml/2006/wordprocessingDrawing" xmlns:w10="urn:schemas-microsoft-com:office:word" xmlns:w="http://schemas.openxmlformats.org/wordprocessingml/2006/main" xmlns:w14="http://schemas.microsoft.com/office/word/2010/wordml" xmlns:w15="http://schemas.microsoft.com/office/word/2012/wordml" xmlns:w16cid="http://schemas.microsoft.com/office/word/2016/wordml/cid" xmlns:w16se="http://schemas.microsoft.com/office/word/2015/wordml/symex" xmlns:wpg="http://schemas.microsoft.com/office/word/2010/wordprocessingGroup" xmlns:wpi="http://schemas.microsoft.com/office/word/2010/wordprocessingInk" xmlns:wne="http://schemas.microsoft.com/office/word/2006/wordml" xmlns:wps="http://schemas.microsoft.com/office/word/2010/wordprocessingShape" mc:Ignorable="w14 w15 w16se w16cid wp14">
+<w:document xmlns:wpc="http://schemas.microsoft.com/office/word/2010/wordprocessingCanvas" xmlns:mc="http://schemas.openxmlformats.org/markup-compatibility/2006" xmlns:o="urn:schemas-microsoft-com:office:office" xmlns:r="http://schemas.openxmlformats.org/officeDocument/2006/relationships" xmlns:m="http://schemas.openxmlformats.org/officeDocument/2006/math" xmlns:v="urn:schemas-microsoft-com:vml" xmlns:wp14="http://schemas.microsoft.com/office/word/2010/wordprocessingDrawing" xmlns:wp="http://schemas.openxmlformats.org/drawingml/2006/wordprocessingDrawing" xmlns:w10="urn:schemas-microsoft-com:office:word" xmlns:w="http://schemas.openxmlformats.org/wordprocessingml/2006/main" xmlns:w14="http://schemas.microsoft.com/office/word/2010/wordml" xmlns:w15="http://schemas.microsoft.com/office/word/2012/wordml" xmlns:wpg="http://schemas.microsoft.com/office/word/2010/wordprocessingGroup" xmlns:wpi="http://schemas.microsoft.com/office/word/2010/wordprocessingInk" xmlns:wne="http://schemas.microsoft.com/office/word/2006/wordml" xmlns:wps="http://schemas.microsoft.com/office/word/2010/wordprocessingShape" mc:Ignorable="w14 w15 wp14">
   <w:body>
     <w:p>
       <w:pPr>
@@ -674,19 +674,9 @@
           <w:szCs w:val="40"/>
           <w:lang w:val="es-MX"/>
         </w:rPr>
-        <w:t>(</w:t>
+        <w:t>()</w:t>
       </w:r>
       <w:proofErr w:type="gramEnd"/>
-      <w:r>
-        <w:rPr>
-          <w:rFonts w:ascii="Corbel" w:hAnsi="Corbel"/>
-          <w:i/>
-          <w:sz w:val="24"/>
-          <w:szCs w:val="40"/>
-          <w:lang w:val="es-MX"/>
-        </w:rPr>
-        <w:t>)</w:t>
-      </w:r>
     </w:p>
     <w:p>
       <w:pPr>
@@ -1568,18 +1558,7 @@
           <w:szCs w:val="40"/>
           <w:lang w:val="es-MX"/>
         </w:rPr>
-        <w:t>Se modificaron lo</w:t>
-      </w:r>
-      <w:bookmarkStart w:id="0" w:name="_GoBack"/>
-      <w:bookmarkEnd w:id="0"/>
-      <w:r>
-        <w:rPr>
-          <w:rFonts w:ascii="Corbel" w:hAnsi="Corbel"/>
-          <w:sz w:val="24"/>
-          <w:szCs w:val="40"/>
-          <w:lang w:val="es-MX"/>
-        </w:rPr>
-        <w:t>s comentarios a la siguiente función:</w:t>
+        <w:t>Se modificaron los comentarios a la siguiente función:</w:t>
       </w:r>
     </w:p>
     <w:p>
@@ -1617,6 +1596,104 @@
           <w:lang w:val="es-MX"/>
         </w:rPr>
       </w:pPr>
+      <w:r>
+        <w:rPr>
+          <w:rFonts w:ascii="Corbel" w:hAnsi="Corbel"/>
+          <w:i/>
+          <w:sz w:val="28"/>
+          <w:szCs w:val="40"/>
+          <w:lang w:val="es-MX"/>
+        </w:rPr>
+        <w:t>Fernando</w:t>
+      </w:r>
+    </w:p>
+    <w:p>
+      <w:pPr>
+        <w:rPr>
+          <w:rFonts w:ascii="Corbel" w:hAnsi="Corbel"/>
+          <w:sz w:val="24"/>
+          <w:szCs w:val="24"/>
+          <w:lang w:val="es-MX"/>
+        </w:rPr>
+      </w:pPr>
+      <w:r>
+        <w:rPr>
+          <w:rFonts w:ascii="Corbel" w:hAnsi="Corbel"/>
+          <w:sz w:val="24"/>
+          <w:szCs w:val="24"/>
+          <w:lang w:val="es-MX"/>
+        </w:rPr>
+        <w:t>Se agregaron comentarios en la sección de:</w:t>
+      </w:r>
+    </w:p>
+    <w:p>
+      <w:pPr>
+        <w:pStyle w:val="Prrafodelista"/>
+        <w:numPr>
+          <w:ilvl w:val="0"/>
+          <w:numId w:val="10"/>
+        </w:numPr>
+        <w:rPr>
+          <w:rFonts w:ascii="Corbel" w:hAnsi="Corbel"/>
+          <w:sz w:val="24"/>
+          <w:szCs w:val="24"/>
+          <w:lang w:val="es-MX"/>
+        </w:rPr>
+      </w:pPr>
+      <w:r>
+        <w:rPr>
+          <w:rFonts w:ascii="Corbel" w:hAnsi="Corbel"/>
+          <w:sz w:val="24"/>
+          <w:szCs w:val="24"/>
+          <w:lang w:val="es-MX"/>
+        </w:rPr>
+        <w:t>Menú</w:t>
+      </w:r>
+    </w:p>
+    <w:p>
+      <w:pPr>
+        <w:rPr>
+          <w:rFonts w:ascii="Corbel" w:hAnsi="Corbel"/>
+          <w:sz w:val="24"/>
+          <w:szCs w:val="24"/>
+          <w:lang w:val="es-MX"/>
+        </w:rPr>
+      </w:pPr>
+      <w:r>
+        <w:rPr>
+          <w:rFonts w:ascii="Corbel" w:hAnsi="Corbel"/>
+          <w:sz w:val="24"/>
+          <w:szCs w:val="24"/>
+          <w:lang w:val="es-MX"/>
+        </w:rPr>
+        <w:t>Además de que se codificó levemente lo imprimido en la sección de:</w:t>
+      </w:r>
+      <w:bookmarkStart w:id="0" w:name="_GoBack"/>
+      <w:bookmarkEnd w:id="0"/>
+    </w:p>
+    <w:p>
+      <w:pPr>
+        <w:pStyle w:val="Prrafodelista"/>
+        <w:numPr>
+          <w:ilvl w:val="0"/>
+          <w:numId w:val="10"/>
+        </w:numPr>
+        <w:rPr>
+          <w:rFonts w:ascii="Corbel" w:hAnsi="Corbel"/>
+          <w:sz w:val="24"/>
+          <w:szCs w:val="24"/>
+          <w:lang w:val="es-MX"/>
+        </w:rPr>
+      </w:pPr>
+      <w:r>
+        <w:rPr>
+          <w:rFonts w:ascii="Corbel" w:hAnsi="Corbel"/>
+          <w:sz w:val="24"/>
+          <w:szCs w:val="24"/>
+          <w:lang w:val="es-MX"/>
+        </w:rPr>
+        <w:t>Binario a Decimal</w:t>
+      </w:r>
     </w:p>
     <w:sectPr>
       <w:pgSz w:w="11906" w:h="16838"/>
@@ -1629,8 +1706,8 @@
 </file>
 
 <file path=word/numbering.xml><?xml version="1.0" encoding="utf-8"?>
-<w:numbering xmlns:wpc="http://schemas.microsoft.com/office/word/2010/wordprocessingCanvas" xmlns:cx="http://schemas.microsoft.com/office/drawing/2014/chartex" xmlns:cx1="http://schemas.microsoft.com/office/drawing/2015/9/8/chartex" xmlns:cx2="http://schemas.microsoft.com/office/drawing/2015/10/21/chartex" xmlns:cx3="http://schemas.microsoft.com/office/drawing/2016/5/9/chartex" xmlns:cx4="http://schemas.microsoft.com/office/drawing/2016/5/10/chartex" xmlns:cx5="http://schemas.microsoft.com/office/drawing/2016/5/11/chartex" xmlns:cx6="http://schemas.microsoft.com/office/drawing/2016/5/12/chartex" xmlns:cx7="http://schemas.microsoft.com/office/drawing/2016/5/13/chartex" xmlns:cx8="http://schemas.microsoft.com/office/drawing/2016/5/14/chartex" xmlns:mc="http://schemas.openxmlformats.org/markup-compatibility/2006" xmlns:aink="http://schemas.microsoft.com/office/drawing/2016/ink" xmlns:am3d="http://schemas.microsoft.com/office/drawing/2017/model3d" xmlns:o="urn:schemas-microsoft-com:office:office" xmlns:r="http://schemas.openxmlformats.org/officeDocument/2006/relationships" xmlns:m="http://schemas.openxmlformats.org/officeDocument/2006/math" xmlns:v="urn:schemas-microsoft-com:vml" xmlns:wp14="http://schemas.microsoft.com/office/word/2010/wordprocessingDrawing" xmlns:wp="http://schemas.openxmlformats.org/drawingml/2006/wordprocessingDrawing" xmlns:w10="urn:schemas-microsoft-com:office:word" xmlns:w="http://schemas.openxmlformats.org/wordprocessingml/2006/main" xmlns:w14="http://schemas.microsoft.com/office/word/2010/wordml" xmlns:w15="http://schemas.microsoft.com/office/word/2012/wordml" xmlns:w16cid="http://schemas.microsoft.com/office/word/2016/wordml/cid" xmlns:w16se="http://schemas.microsoft.com/office/word/2015/wordml/symex" xmlns:wpg="http://schemas.microsoft.com/office/word/2010/wordprocessingGroup" xmlns:wpi="http://schemas.microsoft.com/office/word/2010/wordprocessingInk" xmlns:wne="http://schemas.microsoft.com/office/word/2006/wordml" xmlns:wps="http://schemas.microsoft.com/office/word/2010/wordprocessingShape" mc:Ignorable="w14 w15 w16se w16cid wp14">
-  <w:abstractNum w:abstractNumId="0" w15:restartNumberingAfterBreak="0">
+<w:numbering xmlns:wpc="http://schemas.microsoft.com/office/word/2010/wordprocessingCanvas" xmlns:mc="http://schemas.openxmlformats.org/markup-compatibility/2006" xmlns:o="urn:schemas-microsoft-com:office:office" xmlns:r="http://schemas.openxmlformats.org/officeDocument/2006/relationships" xmlns:m="http://schemas.openxmlformats.org/officeDocument/2006/math" xmlns:v="urn:schemas-microsoft-com:vml" xmlns:wp14="http://schemas.microsoft.com/office/word/2010/wordprocessingDrawing" xmlns:wp="http://schemas.openxmlformats.org/drawingml/2006/wordprocessingDrawing" xmlns:w10="urn:schemas-microsoft-com:office:word" xmlns:w="http://schemas.openxmlformats.org/wordprocessingml/2006/main" xmlns:w14="http://schemas.microsoft.com/office/word/2010/wordml" xmlns:w15="http://schemas.microsoft.com/office/word/2012/wordml" xmlns:wpg="http://schemas.microsoft.com/office/word/2010/wordprocessingGroup" xmlns:wpi="http://schemas.microsoft.com/office/word/2010/wordprocessingInk" xmlns:wne="http://schemas.microsoft.com/office/word/2006/wordml" xmlns:wps="http://schemas.microsoft.com/office/word/2010/wordprocessingShape" mc:Ignorable="w14 w15 wp14">
+  <w:abstractNum w:abstractNumId="0">
     <w:nsid w:val="009E60BB"/>
     <w:multiLevelType w:val="hybridMultilevel"/>
     <w:tmpl w:val="73866024"/>
@@ -1742,7 +1819,7 @@
       </w:rPr>
     </w:lvl>
   </w:abstractNum>
-  <w:abstractNum w:abstractNumId="1" w15:restartNumberingAfterBreak="0">
+  <w:abstractNum w:abstractNumId="1">
     <w:nsid w:val="0AAD3792"/>
     <w:multiLevelType w:val="hybridMultilevel"/>
     <w:tmpl w:val="135AC374"/>
@@ -1855,7 +1932,7 @@
       </w:rPr>
     </w:lvl>
   </w:abstractNum>
-  <w:abstractNum w:abstractNumId="2" w15:restartNumberingAfterBreak="0">
+  <w:abstractNum w:abstractNumId="2">
     <w:nsid w:val="0F4502AA"/>
     <w:multiLevelType w:val="hybridMultilevel"/>
     <w:tmpl w:val="C470732A"/>
@@ -1967,7 +2044,7 @@
       </w:rPr>
     </w:lvl>
   </w:abstractNum>
-  <w:abstractNum w:abstractNumId="3" w15:restartNumberingAfterBreak="0">
+  <w:abstractNum w:abstractNumId="3">
     <w:nsid w:val="1C7742D2"/>
     <w:multiLevelType w:val="hybridMultilevel"/>
     <w:tmpl w:val="F4C6FF14"/>
@@ -2080,7 +2157,120 @@
       </w:rPr>
     </w:lvl>
   </w:abstractNum>
-  <w:abstractNum w:abstractNumId="4" w15:restartNumberingAfterBreak="0">
+  <w:abstractNum w:abstractNumId="4">
+    <w:nsid w:val="249F1868"/>
+    <w:multiLevelType w:val="hybridMultilevel"/>
+    <w:tmpl w:val="4C248EF4"/>
+    <w:lvl w:ilvl="0" w:tplc="080A0001">
+      <w:start w:val="1"/>
+      <w:numFmt w:val="bullet"/>
+      <w:lvlText w:val=""/>
+      <w:lvlJc w:val="left"/>
+      <w:pPr>
+        <w:ind w:left="720" w:hanging="360"/>
+      </w:pPr>
+      <w:rPr>
+        <w:rFonts w:ascii="Symbol" w:hAnsi="Symbol" w:hint="default"/>
+      </w:rPr>
+    </w:lvl>
+    <w:lvl w:ilvl="1" w:tplc="080A0003" w:tentative="1">
+      <w:start w:val="1"/>
+      <w:numFmt w:val="bullet"/>
+      <w:lvlText w:val="o"/>
+      <w:lvlJc w:val="left"/>
+      <w:pPr>
+        <w:ind w:left="1440" w:hanging="360"/>
+      </w:pPr>
+      <w:rPr>
+        <w:rFonts w:ascii="Courier New" w:hAnsi="Courier New" w:cs="Courier New" w:hint="default"/>
+      </w:rPr>
+    </w:lvl>
+    <w:lvl w:ilvl="2" w:tplc="080A0005" w:tentative="1">
+      <w:start w:val="1"/>
+      <w:numFmt w:val="bullet"/>
+      <w:lvlText w:val=""/>
+      <w:lvlJc w:val="left"/>
+      <w:pPr>
+        <w:ind w:left="2160" w:hanging="360"/>
+      </w:pPr>
+      <w:rPr>
+        <w:rFonts w:ascii="Wingdings" w:hAnsi="Wingdings" w:hint="default"/>
+      </w:rPr>
+    </w:lvl>
+    <w:lvl w:ilvl="3" w:tplc="080A0001" w:tentative="1">
+      <w:start w:val="1"/>
+      <w:numFmt w:val="bullet"/>
+      <w:lvlText w:val=""/>
+      <w:lvlJc w:val="left"/>
+      <w:pPr>
+        <w:ind w:left="2880" w:hanging="360"/>
+      </w:pPr>
+      <w:rPr>
+        <w:rFonts w:ascii="Symbol" w:hAnsi="Symbol" w:hint="default"/>
+      </w:rPr>
+    </w:lvl>
+    <w:lvl w:ilvl="4" w:tplc="080A0003" w:tentative="1">
+      <w:start w:val="1"/>
+      <w:numFmt w:val="bullet"/>
+      <w:lvlText w:val="o"/>
+      <w:lvlJc w:val="left"/>
+      <w:pPr>
+        <w:ind w:left="3600" w:hanging="360"/>
+      </w:pPr>
+      <w:rPr>
+        <w:rFonts w:ascii="Courier New" w:hAnsi="Courier New" w:cs="Courier New" w:hint="default"/>
+      </w:rPr>
+    </w:lvl>
+    <w:lvl w:ilvl="5" w:tplc="080A0005" w:tentative="1">
+      <w:start w:val="1"/>
+      <w:numFmt w:val="bullet"/>
+      <w:lvlText w:val=""/>
+      <w:lvlJc w:val="left"/>
+      <w:pPr>
+        <w:ind w:left="4320" w:hanging="360"/>
+      </w:pPr>
+      <w:rPr>
+        <w:rFonts w:ascii="Wingdings" w:hAnsi="Wingdings" w:hint="default"/>
+      </w:rPr>
+    </w:lvl>
+    <w:lvl w:ilvl="6" w:tplc="080A0001" w:tentative="1">
+      <w:start w:val="1"/>
+      <w:numFmt w:val="bullet"/>
+      <w:lvlText w:val=""/>
+      <w:lvlJc w:val="left"/>
+      <w:pPr>
+        <w:ind w:left="5040" w:hanging="360"/>
+      </w:pPr>
+      <w:rPr>
+        <w:rFonts w:ascii="Symbol" w:hAnsi="Symbol" w:hint="default"/>
+      </w:rPr>
+    </w:lvl>
+    <w:lvl w:ilvl="7" w:tplc="080A0003" w:tentative="1">
+      <w:start w:val="1"/>
+      <w:numFmt w:val="bullet"/>
+      <w:lvlText w:val="o"/>
+      <w:lvlJc w:val="left"/>
+      <w:pPr>
+        <w:ind w:left="5760" w:hanging="360"/>
+      </w:pPr>
+      <w:rPr>
+        <w:rFonts w:ascii="Courier New" w:hAnsi="Courier New" w:cs="Courier New" w:hint="default"/>
+      </w:rPr>
+    </w:lvl>
+    <w:lvl w:ilvl="8" w:tplc="080A0005" w:tentative="1">
+      <w:start w:val="1"/>
+      <w:numFmt w:val="bullet"/>
+      <w:lvlText w:val=""/>
+      <w:lvlJc w:val="left"/>
+      <w:pPr>
+        <w:ind w:left="6480" w:hanging="360"/>
+      </w:pPr>
+      <w:rPr>
+        <w:rFonts w:ascii="Wingdings" w:hAnsi="Wingdings" w:hint="default"/>
+      </w:rPr>
+    </w:lvl>
+  </w:abstractNum>
+  <w:abstractNum w:abstractNumId="5">
     <w:nsid w:val="3029590A"/>
     <w:multiLevelType w:val="hybridMultilevel"/>
     <w:tmpl w:val="1D52424E"/>
@@ -2193,7 +2383,7 @@
       </w:rPr>
     </w:lvl>
   </w:abstractNum>
-  <w:abstractNum w:abstractNumId="5" w15:restartNumberingAfterBreak="0">
+  <w:abstractNum w:abstractNumId="6">
     <w:nsid w:val="3B3E0436"/>
     <w:multiLevelType w:val="hybridMultilevel"/>
     <w:tmpl w:val="7C8A5CA2"/>
@@ -2306,7 +2496,7 @@
       </w:rPr>
     </w:lvl>
   </w:abstractNum>
-  <w:abstractNum w:abstractNumId="6" w15:restartNumberingAfterBreak="0">
+  <w:abstractNum w:abstractNumId="7">
     <w:nsid w:val="3CE60C92"/>
     <w:multiLevelType w:val="hybridMultilevel"/>
     <w:tmpl w:val="F7029C62"/>
@@ -2419,7 +2609,7 @@
       </w:rPr>
     </w:lvl>
   </w:abstractNum>
-  <w:abstractNum w:abstractNumId="7" w15:restartNumberingAfterBreak="0">
+  <w:abstractNum w:abstractNumId="8">
     <w:nsid w:val="580336CA"/>
     <w:multiLevelType w:val="hybridMultilevel"/>
     <w:tmpl w:val="31362F06"/>
@@ -2532,7 +2722,7 @@
       </w:rPr>
     </w:lvl>
   </w:abstractNum>
-  <w:abstractNum w:abstractNumId="8" w15:restartNumberingAfterBreak="0">
+  <w:abstractNum w:abstractNumId="9">
     <w:nsid w:val="5F4F2E8D"/>
     <w:multiLevelType w:val="hybridMultilevel"/>
     <w:tmpl w:val="313E6750"/>
@@ -2649,7 +2839,7 @@
     <w:abstractNumId w:val="1"/>
   </w:num>
   <w:num w:numId="2">
-    <w:abstractNumId w:val="4"/>
+    <w:abstractNumId w:val="5"/>
   </w:num>
   <w:num w:numId="3">
     <w:abstractNumId w:val="3"/>
@@ -2661,22 +2851,25 @@
     <w:abstractNumId w:val="0"/>
   </w:num>
   <w:num w:numId="6">
+    <w:abstractNumId w:val="9"/>
+  </w:num>
+  <w:num w:numId="7">
+    <w:abstractNumId w:val="6"/>
+  </w:num>
+  <w:num w:numId="8">
+    <w:abstractNumId w:val="7"/>
+  </w:num>
+  <w:num w:numId="9">
     <w:abstractNumId w:val="8"/>
   </w:num>
-  <w:num w:numId="7">
-    <w:abstractNumId w:val="5"/>
-  </w:num>
-  <w:num w:numId="8">
-    <w:abstractNumId w:val="6"/>
-  </w:num>
-  <w:num w:numId="9">
-    <w:abstractNumId w:val="7"/>
+  <w:num w:numId="10">
+    <w:abstractNumId w:val="4"/>
   </w:num>
 </w:numbering>
 </file>
 
 <file path=word/styles.xml><?xml version="1.0" encoding="utf-8"?>
-<w:styles xmlns:mc="http://schemas.openxmlformats.org/markup-compatibility/2006" xmlns:r="http://schemas.openxmlformats.org/officeDocument/2006/relationships" xmlns:w="http://schemas.openxmlformats.org/wordprocessingml/2006/main" xmlns:w14="http://schemas.microsoft.com/office/word/2010/wordml" xmlns:w15="http://schemas.microsoft.com/office/word/2012/wordml" xmlns:w16cid="http://schemas.microsoft.com/office/word/2016/wordml/cid" xmlns:w16se="http://schemas.microsoft.com/office/word/2015/wordml/symex" mc:Ignorable="w14 w15 w16se w16cid">
+<w:styles xmlns:mc="http://schemas.openxmlformats.org/markup-compatibility/2006" xmlns:r="http://schemas.openxmlformats.org/officeDocument/2006/relationships" xmlns:w="http://schemas.openxmlformats.org/wordprocessingml/2006/main" xmlns:w14="http://schemas.microsoft.com/office/word/2010/wordml" xmlns:w15="http://schemas.microsoft.com/office/word/2012/wordml" mc:Ignorable="w14 w15">
   <w:docDefaults>
     <w:rPrDefault>
       <w:rPr>
@@ -2692,7 +2885,7 @@
       </w:pPr>
     </w:pPrDefault>
   </w:docDefaults>
-  <w:latentStyles w:defLockedState="0" w:defUIPriority="99" w:defSemiHidden="0" w:defUnhideWhenUsed="0" w:defQFormat="0" w:count="375">
+  <w:latentStyles w:defLockedState="0" w:defUIPriority="99" w:defSemiHidden="0" w:defUnhideWhenUsed="0" w:defQFormat="0" w:count="371">
     <w:lsdException w:name="Normal" w:uiPriority="0" w:qFormat="1"/>
     <w:lsdException w:name="heading 1" w:uiPriority="9" w:qFormat="1"/>
     <w:lsdException w:name="heading 2" w:semiHidden="1" w:uiPriority="9" w:unhideWhenUsed="1" w:qFormat="1"/>
@@ -3064,10 +3257,6 @@
     <w:lsdException w:name="List Table 5 Dark Accent 6" w:uiPriority="50"/>
     <w:lsdException w:name="List Table 6 Colorful Accent 6" w:uiPriority="51"/>
     <w:lsdException w:name="List Table 7 Colorful Accent 6" w:uiPriority="52"/>
-    <w:lsdException w:name="Mention" w:semiHidden="1" w:unhideWhenUsed="1"/>
-    <w:lsdException w:name="Smart Hyperlink" w:semiHidden="1" w:unhideWhenUsed="1"/>
-    <w:lsdException w:name="Hashtag" w:semiHidden="1" w:unhideWhenUsed="1"/>
-    <w:lsdException w:name="Unresolved Mention" w:semiHidden="1" w:unhideWhenUsed="1"/>
   </w:latentStyles>
   <w:style w:type="paragraph" w:default="1" w:styleId="Normal">
     <w:name w:val="Normal"/>

</xml_diff>

<commit_message>
Comentarios en todas las funciones
</commit_message>
<xml_diff>
--- a/Math_Lib/Reporte de Avances MathLib.docx
+++ b/Math_Lib/Reporte de Avances MathLib.docx
@@ -1,6 +1,6 @@
 
 <file path=word/document.xml><?xml version="1.0" encoding="utf-8"?>
-<w:document xmlns:wpc="http://schemas.microsoft.com/office/word/2010/wordprocessingCanvas" xmlns:cx="http://schemas.microsoft.com/office/drawing/2014/chartex" xmlns:cx1="http://schemas.microsoft.com/office/drawing/2015/9/8/chartex" xmlns:cx2="http://schemas.microsoft.com/office/drawing/2015/10/21/chartex" xmlns:cx3="http://schemas.microsoft.com/office/drawing/2016/5/9/chartex" xmlns:cx4="http://schemas.microsoft.com/office/drawing/2016/5/10/chartex" xmlns:cx5="http://schemas.microsoft.com/office/drawing/2016/5/11/chartex" xmlns:cx6="http://schemas.microsoft.com/office/drawing/2016/5/12/chartex" xmlns:cx7="http://schemas.microsoft.com/office/drawing/2016/5/13/chartex" xmlns:cx8="http://schemas.microsoft.com/office/drawing/2016/5/14/chartex" xmlns:mc="http://schemas.openxmlformats.org/markup-compatibility/2006" xmlns:aink="http://schemas.microsoft.com/office/drawing/2016/ink" xmlns:am3d="http://schemas.microsoft.com/office/drawing/2017/model3d" xmlns:o="urn:schemas-microsoft-com:office:office" xmlns:r="http://schemas.openxmlformats.org/officeDocument/2006/relationships" xmlns:m="http://schemas.openxmlformats.org/officeDocument/2006/math" xmlns:v="urn:schemas-microsoft-com:vml" xmlns:wp14="http://schemas.microsoft.com/office/word/2010/wordprocessingDrawing" xmlns:wp="http://schemas.openxmlformats.org/drawingml/2006/wordprocessingDrawing" xmlns:w10="urn:schemas-microsoft-com:office:word" xmlns:w="http://schemas.openxmlformats.org/wordprocessingml/2006/main" xmlns:w14="http://schemas.microsoft.com/office/word/2010/wordml" xmlns:w15="http://schemas.microsoft.com/office/word/2012/wordml" xmlns:w16cid="http://schemas.microsoft.com/office/word/2016/wordml/cid" xmlns:w16se="http://schemas.microsoft.com/office/word/2015/wordml/symex" xmlns:wpg="http://schemas.microsoft.com/office/word/2010/wordprocessingGroup" xmlns:wpi="http://schemas.microsoft.com/office/word/2010/wordprocessingInk" xmlns:wne="http://schemas.microsoft.com/office/word/2006/wordml" xmlns:wps="http://schemas.microsoft.com/office/word/2010/wordprocessingShape" mc:Ignorable="w14 w15 w16se w16cid wp14">
+<w:document xmlns:wpc="http://schemas.microsoft.com/office/word/2010/wordprocessingCanvas" xmlns:mc="http://schemas.openxmlformats.org/markup-compatibility/2006" xmlns:o="urn:schemas-microsoft-com:office:office" xmlns:r="http://schemas.openxmlformats.org/officeDocument/2006/relationships" xmlns:m="http://schemas.openxmlformats.org/officeDocument/2006/math" xmlns:v="urn:schemas-microsoft-com:vml" xmlns:wp14="http://schemas.microsoft.com/office/word/2010/wordprocessingDrawing" xmlns:wp="http://schemas.openxmlformats.org/drawingml/2006/wordprocessingDrawing" xmlns:w10="urn:schemas-microsoft-com:office:word" xmlns:w="http://schemas.openxmlformats.org/wordprocessingml/2006/main" xmlns:w14="http://schemas.microsoft.com/office/word/2010/wordml" xmlns:w15="http://schemas.microsoft.com/office/word/2012/wordml" xmlns:wpg="http://schemas.microsoft.com/office/word/2010/wordprocessingGroup" xmlns:wpi="http://schemas.microsoft.com/office/word/2010/wordprocessingInk" xmlns:wne="http://schemas.microsoft.com/office/word/2006/wordml" xmlns:wps="http://schemas.microsoft.com/office/word/2010/wordprocessingShape" mc:Ignorable="w14 w15 wp14">
   <w:body>
     <w:p>
       <w:pPr>
@@ -674,19 +674,9 @@
           <w:szCs w:val="40"/>
           <w:lang w:val="es-MX"/>
         </w:rPr>
-        <w:t>(</w:t>
+        <w:t>()</w:t>
       </w:r>
       <w:proofErr w:type="gramEnd"/>
-      <w:r>
-        <w:rPr>
-          <w:rFonts w:ascii="Corbel" w:hAnsi="Corbel"/>
-          <w:i/>
-          <w:sz w:val="24"/>
-          <w:szCs w:val="40"/>
-          <w:lang w:val="es-MX"/>
-        </w:rPr>
-        <w:t>)</w:t>
-      </w:r>
     </w:p>
     <w:p>
       <w:pPr>
@@ -1740,17 +1730,15 @@
         </w:rPr>
         <w:t xml:space="preserve">Se comentaron las </w:t>
       </w:r>
-      <w:proofErr w:type="gramStart"/>
-      <w:r>
-        <w:rPr>
-          <w:rFonts w:ascii="Corbel" w:hAnsi="Corbel"/>
-          <w:sz w:val="24"/>
-          <w:szCs w:val="24"/>
-          <w:lang w:val="es-MX"/>
-        </w:rPr>
-        <w:t>funciones :</w:t>
-      </w:r>
-      <w:proofErr w:type="gramEnd"/>
+      <w:r>
+        <w:rPr>
+          <w:rFonts w:ascii="Corbel" w:hAnsi="Corbel"/>
+          <w:sz w:val="24"/>
+          <w:szCs w:val="24"/>
+          <w:lang w:val="es-MX"/>
+        </w:rPr>
+        <w:t>funciones:</w:t>
+      </w:r>
     </w:p>
     <w:p>
       <w:pPr>
@@ -1870,6 +1858,355 @@
           <w:lang w:val="es-MX"/>
         </w:rPr>
         <w:t>Unas cuantas definiciones que no estaban comentadas</w:t>
+      </w:r>
+    </w:p>
+    <w:p>
+      <w:pPr>
+        <w:rPr>
+          <w:rFonts w:ascii="Corbel" w:hAnsi="Corbel"/>
+          <w:b/>
+          <w:sz w:val="28"/>
+          <w:szCs w:val="28"/>
+          <w:lang w:val="es-MX"/>
+        </w:rPr>
+      </w:pPr>
+      <w:r>
+        <w:rPr>
+          <w:rFonts w:ascii="Corbel" w:hAnsi="Corbel"/>
+          <w:b/>
+          <w:sz w:val="28"/>
+          <w:szCs w:val="28"/>
+          <w:lang w:val="es-MX"/>
+        </w:rPr>
+        <w:t>Cambios al 30/11/17</w:t>
+      </w:r>
+    </w:p>
+    <w:p>
+      <w:pPr>
+        <w:rPr>
+          <w:rFonts w:ascii="Corbel" w:hAnsi="Corbel"/>
+          <w:i/>
+          <w:sz w:val="28"/>
+          <w:szCs w:val="28"/>
+          <w:lang w:val="es-MX"/>
+        </w:rPr>
+      </w:pPr>
+      <w:r>
+        <w:rPr>
+          <w:rFonts w:ascii="Corbel" w:hAnsi="Corbel"/>
+          <w:i/>
+          <w:sz w:val="28"/>
+          <w:szCs w:val="28"/>
+          <w:lang w:val="es-MX"/>
+        </w:rPr>
+        <w:t>Fernando</w:t>
+      </w:r>
+    </w:p>
+    <w:p>
+      <w:pPr>
+        <w:rPr>
+          <w:rFonts w:ascii="Corbel" w:hAnsi="Corbel"/>
+          <w:sz w:val="24"/>
+          <w:szCs w:val="24"/>
+          <w:lang w:val="es-MX"/>
+        </w:rPr>
+      </w:pPr>
+      <w:r>
+        <w:rPr>
+          <w:rFonts w:ascii="Corbel" w:hAnsi="Corbel"/>
+          <w:sz w:val="24"/>
+          <w:szCs w:val="24"/>
+          <w:lang w:val="es-MX"/>
+        </w:rPr>
+        <w:t>Se introdujeron comentarios en las funciones:</w:t>
+      </w:r>
+    </w:p>
+    <w:p>
+      <w:pPr>
+        <w:pStyle w:val="Prrafodelista"/>
+        <w:numPr>
+          <w:ilvl w:val="0"/>
+          <w:numId w:val="11"/>
+        </w:numPr>
+        <w:rPr>
+          <w:rFonts w:ascii="Corbel" w:hAnsi="Corbel"/>
+          <w:sz w:val="24"/>
+          <w:szCs w:val="24"/>
+          <w:lang w:val="es-MX"/>
+        </w:rPr>
+      </w:pPr>
+      <w:r>
+        <w:rPr>
+          <w:rFonts w:ascii="Corbel" w:hAnsi="Corbel"/>
+          <w:sz w:val="24"/>
+          <w:szCs w:val="24"/>
+          <w:lang w:val="es-MX"/>
+        </w:rPr>
+        <w:t>Suma</w:t>
+      </w:r>
+    </w:p>
+    <w:p>
+      <w:pPr>
+        <w:pStyle w:val="Prrafodelista"/>
+        <w:numPr>
+          <w:ilvl w:val="0"/>
+          <w:numId w:val="11"/>
+        </w:numPr>
+        <w:rPr>
+          <w:rFonts w:ascii="Corbel" w:hAnsi="Corbel"/>
+          <w:sz w:val="24"/>
+          <w:szCs w:val="24"/>
+          <w:lang w:val="es-MX"/>
+        </w:rPr>
+      </w:pPr>
+      <w:r>
+        <w:rPr>
+          <w:rFonts w:ascii="Corbel" w:hAnsi="Corbel"/>
+          <w:sz w:val="24"/>
+          <w:szCs w:val="24"/>
+          <w:lang w:val="es-MX"/>
+        </w:rPr>
+        <w:t>Multiplicación</w:t>
+      </w:r>
+    </w:p>
+    <w:p>
+      <w:pPr>
+        <w:pStyle w:val="Prrafodelista"/>
+        <w:numPr>
+          <w:ilvl w:val="0"/>
+          <w:numId w:val="11"/>
+        </w:numPr>
+        <w:rPr>
+          <w:rFonts w:ascii="Corbel" w:hAnsi="Corbel"/>
+          <w:sz w:val="24"/>
+          <w:szCs w:val="24"/>
+          <w:lang w:val="es-MX"/>
+        </w:rPr>
+      </w:pPr>
+      <w:r>
+        <w:rPr>
+          <w:rFonts w:ascii="Corbel" w:hAnsi="Corbel"/>
+          <w:sz w:val="24"/>
+          <w:szCs w:val="24"/>
+          <w:lang w:val="es-MX"/>
+        </w:rPr>
+        <w:t>División</w:t>
+      </w:r>
+    </w:p>
+    <w:p>
+      <w:pPr>
+        <w:pStyle w:val="Prrafodelista"/>
+        <w:numPr>
+          <w:ilvl w:val="0"/>
+          <w:numId w:val="11"/>
+        </w:numPr>
+        <w:rPr>
+          <w:rFonts w:ascii="Corbel" w:hAnsi="Corbel"/>
+          <w:sz w:val="24"/>
+          <w:szCs w:val="24"/>
+          <w:lang w:val="es-MX"/>
+        </w:rPr>
+      </w:pPr>
+      <w:r>
+        <w:rPr>
+          <w:rFonts w:ascii="Corbel" w:hAnsi="Corbel"/>
+          <w:sz w:val="24"/>
+          <w:szCs w:val="24"/>
+          <w:lang w:val="es-MX"/>
+        </w:rPr>
+        <w:t>Modulo</w:t>
+      </w:r>
+    </w:p>
+    <w:p>
+      <w:pPr>
+        <w:pStyle w:val="Prrafodelista"/>
+        <w:numPr>
+          <w:ilvl w:val="0"/>
+          <w:numId w:val="11"/>
+        </w:numPr>
+        <w:rPr>
+          <w:rFonts w:ascii="Corbel" w:hAnsi="Corbel"/>
+          <w:sz w:val="24"/>
+          <w:szCs w:val="24"/>
+          <w:lang w:val="es-MX"/>
+        </w:rPr>
+      </w:pPr>
+      <w:r>
+        <w:rPr>
+          <w:rFonts w:ascii="Corbel" w:hAnsi="Corbel"/>
+          <w:sz w:val="24"/>
+          <w:szCs w:val="24"/>
+          <w:lang w:val="es-MX"/>
+        </w:rPr>
+        <w:t>Potencia</w:t>
+      </w:r>
+    </w:p>
+    <w:p>
+      <w:pPr>
+        <w:pStyle w:val="Prrafodelista"/>
+        <w:numPr>
+          <w:ilvl w:val="0"/>
+          <w:numId w:val="11"/>
+        </w:numPr>
+        <w:rPr>
+          <w:rFonts w:ascii="Corbel" w:hAnsi="Corbel"/>
+          <w:sz w:val="24"/>
+          <w:szCs w:val="24"/>
+          <w:lang w:val="es-MX"/>
+        </w:rPr>
+      </w:pPr>
+      <w:r>
+        <w:rPr>
+          <w:rFonts w:ascii="Corbel" w:hAnsi="Corbel"/>
+          <w:sz w:val="24"/>
+          <w:szCs w:val="24"/>
+          <w:lang w:val="es-MX"/>
+        </w:rPr>
+        <w:t>Raíz</w:t>
+      </w:r>
+    </w:p>
+    <w:p>
+      <w:pPr>
+        <w:pStyle w:val="Prrafodelista"/>
+        <w:numPr>
+          <w:ilvl w:val="0"/>
+          <w:numId w:val="11"/>
+        </w:numPr>
+        <w:rPr>
+          <w:rFonts w:ascii="Corbel" w:hAnsi="Corbel"/>
+          <w:sz w:val="24"/>
+          <w:szCs w:val="24"/>
+          <w:lang w:val="es-MX"/>
+        </w:rPr>
+      </w:pPr>
+      <w:r>
+        <w:rPr>
+          <w:rFonts w:ascii="Corbel" w:hAnsi="Corbel"/>
+          <w:sz w:val="24"/>
+          <w:szCs w:val="24"/>
+          <w:lang w:val="es-MX"/>
+        </w:rPr>
+        <w:t>Primo</w:t>
+      </w:r>
+    </w:p>
+    <w:p>
+      <w:pPr>
+        <w:pStyle w:val="Prrafodelista"/>
+        <w:numPr>
+          <w:ilvl w:val="0"/>
+          <w:numId w:val="11"/>
+        </w:numPr>
+        <w:rPr>
+          <w:rFonts w:ascii="Corbel" w:hAnsi="Corbel"/>
+          <w:sz w:val="24"/>
+          <w:szCs w:val="24"/>
+          <w:lang w:val="es-MX"/>
+        </w:rPr>
+      </w:pPr>
+      <w:r>
+        <w:rPr>
+          <w:rFonts w:ascii="Corbel" w:hAnsi="Corbel"/>
+          <w:sz w:val="24"/>
+          <w:szCs w:val="24"/>
+          <w:lang w:val="es-MX"/>
+        </w:rPr>
+        <w:t>Números Primos por Rango</w:t>
+      </w:r>
+    </w:p>
+    <w:p>
+      <w:pPr>
+        <w:pStyle w:val="Prrafodelista"/>
+        <w:numPr>
+          <w:ilvl w:val="0"/>
+          <w:numId w:val="11"/>
+        </w:numPr>
+        <w:rPr>
+          <w:rFonts w:ascii="Corbel" w:hAnsi="Corbel"/>
+          <w:sz w:val="24"/>
+          <w:szCs w:val="24"/>
+          <w:lang w:val="es-MX"/>
+        </w:rPr>
+      </w:pPr>
+      <w:r>
+        <w:rPr>
+          <w:rFonts w:ascii="Corbel" w:hAnsi="Corbel"/>
+          <w:sz w:val="24"/>
+          <w:szCs w:val="24"/>
+          <w:lang w:val="es-MX"/>
+        </w:rPr>
+        <w:t>Decimal a Hexadecimal</w:t>
+      </w:r>
+    </w:p>
+    <w:p>
+      <w:pPr>
+        <w:pStyle w:val="Prrafodelista"/>
+        <w:numPr>
+          <w:ilvl w:val="0"/>
+          <w:numId w:val="11"/>
+        </w:numPr>
+        <w:rPr>
+          <w:rFonts w:ascii="Corbel" w:hAnsi="Corbel"/>
+          <w:sz w:val="24"/>
+          <w:szCs w:val="24"/>
+          <w:lang w:val="es-MX"/>
+        </w:rPr>
+      </w:pPr>
+      <w:r>
+        <w:rPr>
+          <w:rFonts w:ascii="Corbel" w:hAnsi="Corbel"/>
+          <w:sz w:val="24"/>
+          <w:szCs w:val="24"/>
+          <w:lang w:val="es-MX"/>
+        </w:rPr>
+        <w:t>Metros a Yardas</w:t>
+      </w:r>
+    </w:p>
+    <w:p>
+      <w:pPr>
+        <w:pStyle w:val="Prrafodelista"/>
+        <w:numPr>
+          <w:ilvl w:val="0"/>
+          <w:numId w:val="11"/>
+        </w:numPr>
+        <w:rPr>
+          <w:rFonts w:ascii="Corbel" w:hAnsi="Corbel"/>
+          <w:sz w:val="24"/>
+          <w:szCs w:val="24"/>
+          <w:lang w:val="es-MX"/>
+        </w:rPr>
+      </w:pPr>
+      <w:r>
+        <w:rPr>
+          <w:rFonts w:ascii="Corbel" w:hAnsi="Corbel"/>
+          <w:sz w:val="24"/>
+          <w:szCs w:val="24"/>
+          <w:lang w:val="es-MX"/>
+        </w:rPr>
+        <w:t>Yardas a Metros</w:t>
+      </w:r>
+    </w:p>
+    <w:p>
+      <w:pPr>
+        <w:pStyle w:val="Prrafodelista"/>
+        <w:numPr>
+          <w:ilvl w:val="0"/>
+          <w:numId w:val="11"/>
+        </w:numPr>
+        <w:rPr>
+          <w:rFonts w:ascii="Corbel" w:hAnsi="Corbel"/>
+          <w:sz w:val="24"/>
+          <w:szCs w:val="24"/>
+          <w:lang w:val="es-MX"/>
+        </w:rPr>
+      </w:pPr>
+      <w:r>
+        <w:rPr>
+          <w:rFonts w:ascii="Corbel" w:hAnsi="Corbel"/>
+          <w:sz w:val="24"/>
+          <w:szCs w:val="24"/>
+          <w:lang w:val="es-MX"/>
+        </w:rPr>
+        <w:t>IMC</w:t>
       </w:r>
       <w:bookmarkStart w:id="0" w:name="_GoBack"/>
       <w:bookmarkEnd w:id="0"/>
@@ -1885,8 +2222,8 @@
 </file>
 
 <file path=word/numbering.xml><?xml version="1.0" encoding="utf-8"?>
-<w:numbering xmlns:wpc="http://schemas.microsoft.com/office/word/2010/wordprocessingCanvas" xmlns:cx="http://schemas.microsoft.com/office/drawing/2014/chartex" xmlns:cx1="http://schemas.microsoft.com/office/drawing/2015/9/8/chartex" xmlns:cx2="http://schemas.microsoft.com/office/drawing/2015/10/21/chartex" xmlns:cx3="http://schemas.microsoft.com/office/drawing/2016/5/9/chartex" xmlns:cx4="http://schemas.microsoft.com/office/drawing/2016/5/10/chartex" xmlns:cx5="http://schemas.microsoft.com/office/drawing/2016/5/11/chartex" xmlns:cx6="http://schemas.microsoft.com/office/drawing/2016/5/12/chartex" xmlns:cx7="http://schemas.microsoft.com/office/drawing/2016/5/13/chartex" xmlns:cx8="http://schemas.microsoft.com/office/drawing/2016/5/14/chartex" xmlns:mc="http://schemas.openxmlformats.org/markup-compatibility/2006" xmlns:aink="http://schemas.microsoft.com/office/drawing/2016/ink" xmlns:am3d="http://schemas.microsoft.com/office/drawing/2017/model3d" xmlns:o="urn:schemas-microsoft-com:office:office" xmlns:r="http://schemas.openxmlformats.org/officeDocument/2006/relationships" xmlns:m="http://schemas.openxmlformats.org/officeDocument/2006/math" xmlns:v="urn:schemas-microsoft-com:vml" xmlns:wp14="http://schemas.microsoft.com/office/word/2010/wordprocessingDrawing" xmlns:wp="http://schemas.openxmlformats.org/drawingml/2006/wordprocessingDrawing" xmlns:w10="urn:schemas-microsoft-com:office:word" xmlns:w="http://schemas.openxmlformats.org/wordprocessingml/2006/main" xmlns:w14="http://schemas.microsoft.com/office/word/2010/wordml" xmlns:w15="http://schemas.microsoft.com/office/word/2012/wordml" xmlns:w16cid="http://schemas.microsoft.com/office/word/2016/wordml/cid" xmlns:w16se="http://schemas.microsoft.com/office/word/2015/wordml/symex" xmlns:wpg="http://schemas.microsoft.com/office/word/2010/wordprocessingGroup" xmlns:wpi="http://schemas.microsoft.com/office/word/2010/wordprocessingInk" xmlns:wne="http://schemas.microsoft.com/office/word/2006/wordml" xmlns:wps="http://schemas.microsoft.com/office/word/2010/wordprocessingShape" mc:Ignorable="w14 w15 w16se w16cid wp14">
-  <w:abstractNum w:abstractNumId="0" w15:restartNumberingAfterBreak="0">
+<w:numbering xmlns:wpc="http://schemas.microsoft.com/office/word/2010/wordprocessingCanvas" xmlns:mc="http://schemas.openxmlformats.org/markup-compatibility/2006" xmlns:o="urn:schemas-microsoft-com:office:office" xmlns:r="http://schemas.openxmlformats.org/officeDocument/2006/relationships" xmlns:m="http://schemas.openxmlformats.org/officeDocument/2006/math" xmlns:v="urn:schemas-microsoft-com:vml" xmlns:wp14="http://schemas.microsoft.com/office/word/2010/wordprocessingDrawing" xmlns:wp="http://schemas.openxmlformats.org/drawingml/2006/wordprocessingDrawing" xmlns:w10="urn:schemas-microsoft-com:office:word" xmlns:w="http://schemas.openxmlformats.org/wordprocessingml/2006/main" xmlns:w14="http://schemas.microsoft.com/office/word/2010/wordml" xmlns:w15="http://schemas.microsoft.com/office/word/2012/wordml" xmlns:wpg="http://schemas.microsoft.com/office/word/2010/wordprocessingGroup" xmlns:wpi="http://schemas.microsoft.com/office/word/2010/wordprocessingInk" xmlns:wne="http://schemas.microsoft.com/office/word/2006/wordml" xmlns:wps="http://schemas.microsoft.com/office/word/2010/wordprocessingShape" mc:Ignorable="w14 w15 wp14">
+  <w:abstractNum w:abstractNumId="0">
     <w:nsid w:val="009E60BB"/>
     <w:multiLevelType w:val="hybridMultilevel"/>
     <w:tmpl w:val="73866024"/>
@@ -1998,7 +2335,7 @@
       </w:rPr>
     </w:lvl>
   </w:abstractNum>
-  <w:abstractNum w:abstractNumId="1" w15:restartNumberingAfterBreak="0">
+  <w:abstractNum w:abstractNumId="1">
     <w:nsid w:val="0AAD3792"/>
     <w:multiLevelType w:val="hybridMultilevel"/>
     <w:tmpl w:val="135AC374"/>
@@ -2111,7 +2448,7 @@
       </w:rPr>
     </w:lvl>
   </w:abstractNum>
-  <w:abstractNum w:abstractNumId="2" w15:restartNumberingAfterBreak="0">
+  <w:abstractNum w:abstractNumId="2">
     <w:nsid w:val="0F4502AA"/>
     <w:multiLevelType w:val="hybridMultilevel"/>
     <w:tmpl w:val="C470732A"/>
@@ -2223,7 +2560,120 @@
       </w:rPr>
     </w:lvl>
   </w:abstractNum>
-  <w:abstractNum w:abstractNumId="3" w15:restartNumberingAfterBreak="0">
+  <w:abstractNum w:abstractNumId="3">
+    <w:nsid w:val="1354327F"/>
+    <w:multiLevelType w:val="hybridMultilevel"/>
+    <w:tmpl w:val="E270A58A"/>
+    <w:lvl w:ilvl="0" w:tplc="080A0001">
+      <w:start w:val="1"/>
+      <w:numFmt w:val="bullet"/>
+      <w:lvlText w:val=""/>
+      <w:lvlJc w:val="left"/>
+      <w:pPr>
+        <w:ind w:left="720" w:hanging="360"/>
+      </w:pPr>
+      <w:rPr>
+        <w:rFonts w:ascii="Symbol" w:hAnsi="Symbol" w:hint="default"/>
+      </w:rPr>
+    </w:lvl>
+    <w:lvl w:ilvl="1" w:tplc="080A0003" w:tentative="1">
+      <w:start w:val="1"/>
+      <w:numFmt w:val="bullet"/>
+      <w:lvlText w:val="o"/>
+      <w:lvlJc w:val="left"/>
+      <w:pPr>
+        <w:ind w:left="1440" w:hanging="360"/>
+      </w:pPr>
+      <w:rPr>
+        <w:rFonts w:ascii="Courier New" w:hAnsi="Courier New" w:cs="Courier New" w:hint="default"/>
+      </w:rPr>
+    </w:lvl>
+    <w:lvl w:ilvl="2" w:tplc="080A0005" w:tentative="1">
+      <w:start w:val="1"/>
+      <w:numFmt w:val="bullet"/>
+      <w:lvlText w:val=""/>
+      <w:lvlJc w:val="left"/>
+      <w:pPr>
+        <w:ind w:left="2160" w:hanging="360"/>
+      </w:pPr>
+      <w:rPr>
+        <w:rFonts w:ascii="Wingdings" w:hAnsi="Wingdings" w:hint="default"/>
+      </w:rPr>
+    </w:lvl>
+    <w:lvl w:ilvl="3" w:tplc="080A0001" w:tentative="1">
+      <w:start w:val="1"/>
+      <w:numFmt w:val="bullet"/>
+      <w:lvlText w:val=""/>
+      <w:lvlJc w:val="left"/>
+      <w:pPr>
+        <w:ind w:left="2880" w:hanging="360"/>
+      </w:pPr>
+      <w:rPr>
+        <w:rFonts w:ascii="Symbol" w:hAnsi="Symbol" w:hint="default"/>
+      </w:rPr>
+    </w:lvl>
+    <w:lvl w:ilvl="4" w:tplc="080A0003" w:tentative="1">
+      <w:start w:val="1"/>
+      <w:numFmt w:val="bullet"/>
+      <w:lvlText w:val="o"/>
+      <w:lvlJc w:val="left"/>
+      <w:pPr>
+        <w:ind w:left="3600" w:hanging="360"/>
+      </w:pPr>
+      <w:rPr>
+        <w:rFonts w:ascii="Courier New" w:hAnsi="Courier New" w:cs="Courier New" w:hint="default"/>
+      </w:rPr>
+    </w:lvl>
+    <w:lvl w:ilvl="5" w:tplc="080A0005" w:tentative="1">
+      <w:start w:val="1"/>
+      <w:numFmt w:val="bullet"/>
+      <w:lvlText w:val=""/>
+      <w:lvlJc w:val="left"/>
+      <w:pPr>
+        <w:ind w:left="4320" w:hanging="360"/>
+      </w:pPr>
+      <w:rPr>
+        <w:rFonts w:ascii="Wingdings" w:hAnsi="Wingdings" w:hint="default"/>
+      </w:rPr>
+    </w:lvl>
+    <w:lvl w:ilvl="6" w:tplc="080A0001" w:tentative="1">
+      <w:start w:val="1"/>
+      <w:numFmt w:val="bullet"/>
+      <w:lvlText w:val=""/>
+      <w:lvlJc w:val="left"/>
+      <w:pPr>
+        <w:ind w:left="5040" w:hanging="360"/>
+      </w:pPr>
+      <w:rPr>
+        <w:rFonts w:ascii="Symbol" w:hAnsi="Symbol" w:hint="default"/>
+      </w:rPr>
+    </w:lvl>
+    <w:lvl w:ilvl="7" w:tplc="080A0003" w:tentative="1">
+      <w:start w:val="1"/>
+      <w:numFmt w:val="bullet"/>
+      <w:lvlText w:val="o"/>
+      <w:lvlJc w:val="left"/>
+      <w:pPr>
+        <w:ind w:left="5760" w:hanging="360"/>
+      </w:pPr>
+      <w:rPr>
+        <w:rFonts w:ascii="Courier New" w:hAnsi="Courier New" w:cs="Courier New" w:hint="default"/>
+      </w:rPr>
+    </w:lvl>
+    <w:lvl w:ilvl="8" w:tplc="080A0005" w:tentative="1">
+      <w:start w:val="1"/>
+      <w:numFmt w:val="bullet"/>
+      <w:lvlText w:val=""/>
+      <w:lvlJc w:val="left"/>
+      <w:pPr>
+        <w:ind w:left="6480" w:hanging="360"/>
+      </w:pPr>
+      <w:rPr>
+        <w:rFonts w:ascii="Wingdings" w:hAnsi="Wingdings" w:hint="default"/>
+      </w:rPr>
+    </w:lvl>
+  </w:abstractNum>
+  <w:abstractNum w:abstractNumId="4">
     <w:nsid w:val="1C7742D2"/>
     <w:multiLevelType w:val="hybridMultilevel"/>
     <w:tmpl w:val="F4C6FF14"/>
@@ -2336,7 +2786,7 @@
       </w:rPr>
     </w:lvl>
   </w:abstractNum>
-  <w:abstractNum w:abstractNumId="4" w15:restartNumberingAfterBreak="0">
+  <w:abstractNum w:abstractNumId="5">
     <w:nsid w:val="249F1868"/>
     <w:multiLevelType w:val="hybridMultilevel"/>
     <w:tmpl w:val="06A8A8BC"/>
@@ -2449,7 +2899,7 @@
       </w:rPr>
     </w:lvl>
   </w:abstractNum>
-  <w:abstractNum w:abstractNumId="5" w15:restartNumberingAfterBreak="0">
+  <w:abstractNum w:abstractNumId="6">
     <w:nsid w:val="3029590A"/>
     <w:multiLevelType w:val="hybridMultilevel"/>
     <w:tmpl w:val="1D52424E"/>
@@ -2562,7 +3012,7 @@
       </w:rPr>
     </w:lvl>
   </w:abstractNum>
-  <w:abstractNum w:abstractNumId="6" w15:restartNumberingAfterBreak="0">
+  <w:abstractNum w:abstractNumId="7">
     <w:nsid w:val="3B3E0436"/>
     <w:multiLevelType w:val="hybridMultilevel"/>
     <w:tmpl w:val="7C8A5CA2"/>
@@ -2675,7 +3125,7 @@
       </w:rPr>
     </w:lvl>
   </w:abstractNum>
-  <w:abstractNum w:abstractNumId="7" w15:restartNumberingAfterBreak="0">
+  <w:abstractNum w:abstractNumId="8">
     <w:nsid w:val="3CE60C92"/>
     <w:multiLevelType w:val="hybridMultilevel"/>
     <w:tmpl w:val="F7029C62"/>
@@ -2788,7 +3238,7 @@
       </w:rPr>
     </w:lvl>
   </w:abstractNum>
-  <w:abstractNum w:abstractNumId="8" w15:restartNumberingAfterBreak="0">
+  <w:abstractNum w:abstractNumId="9">
     <w:nsid w:val="580336CA"/>
     <w:multiLevelType w:val="hybridMultilevel"/>
     <w:tmpl w:val="31362F06"/>
@@ -2901,7 +3351,7 @@
       </w:rPr>
     </w:lvl>
   </w:abstractNum>
-  <w:abstractNum w:abstractNumId="9" w15:restartNumberingAfterBreak="0">
+  <w:abstractNum w:abstractNumId="10">
     <w:nsid w:val="5F4F2E8D"/>
     <w:multiLevelType w:val="hybridMultilevel"/>
     <w:tmpl w:val="313E6750"/>
@@ -3018,10 +3468,10 @@
     <w:abstractNumId w:val="1"/>
   </w:num>
   <w:num w:numId="2">
-    <w:abstractNumId w:val="5"/>
+    <w:abstractNumId w:val="6"/>
   </w:num>
   <w:num w:numId="3">
-    <w:abstractNumId w:val="3"/>
+    <w:abstractNumId w:val="4"/>
   </w:num>
   <w:num w:numId="4">
     <w:abstractNumId w:val="2"/>
@@ -3030,25 +3480,28 @@
     <w:abstractNumId w:val="0"/>
   </w:num>
   <w:num w:numId="6">
+    <w:abstractNumId w:val="10"/>
+  </w:num>
+  <w:num w:numId="7">
+    <w:abstractNumId w:val="7"/>
+  </w:num>
+  <w:num w:numId="8">
+    <w:abstractNumId w:val="8"/>
+  </w:num>
+  <w:num w:numId="9">
     <w:abstractNumId w:val="9"/>
   </w:num>
-  <w:num w:numId="7">
-    <w:abstractNumId w:val="6"/>
+  <w:num w:numId="10">
+    <w:abstractNumId w:val="5"/>
   </w:num>
-  <w:num w:numId="8">
-    <w:abstractNumId w:val="7"/>
-  </w:num>
-  <w:num w:numId="9">
-    <w:abstractNumId w:val="8"/>
-  </w:num>
-  <w:num w:numId="10">
-    <w:abstractNumId w:val="4"/>
+  <w:num w:numId="11">
+    <w:abstractNumId w:val="3"/>
   </w:num>
 </w:numbering>
 </file>
 
 <file path=word/styles.xml><?xml version="1.0" encoding="utf-8"?>
-<w:styles xmlns:mc="http://schemas.openxmlformats.org/markup-compatibility/2006" xmlns:r="http://schemas.openxmlformats.org/officeDocument/2006/relationships" xmlns:w="http://schemas.openxmlformats.org/wordprocessingml/2006/main" xmlns:w14="http://schemas.microsoft.com/office/word/2010/wordml" xmlns:w15="http://schemas.microsoft.com/office/word/2012/wordml" xmlns:w16cid="http://schemas.microsoft.com/office/word/2016/wordml/cid" xmlns:w16se="http://schemas.microsoft.com/office/word/2015/wordml/symex" mc:Ignorable="w14 w15 w16se w16cid">
+<w:styles xmlns:mc="http://schemas.openxmlformats.org/markup-compatibility/2006" xmlns:r="http://schemas.openxmlformats.org/officeDocument/2006/relationships" xmlns:w="http://schemas.openxmlformats.org/wordprocessingml/2006/main" xmlns:w14="http://schemas.microsoft.com/office/word/2010/wordml" xmlns:w15="http://schemas.microsoft.com/office/word/2012/wordml" mc:Ignorable="w14 w15">
   <w:docDefaults>
     <w:rPrDefault>
       <w:rPr>
@@ -3064,7 +3517,7 @@
       </w:pPr>
     </w:pPrDefault>
   </w:docDefaults>
-  <w:latentStyles w:defLockedState="0" w:defUIPriority="99" w:defSemiHidden="0" w:defUnhideWhenUsed="0" w:defQFormat="0" w:count="375">
+  <w:latentStyles w:defLockedState="0" w:defUIPriority="99" w:defSemiHidden="0" w:defUnhideWhenUsed="0" w:defQFormat="0" w:count="371">
     <w:lsdException w:name="Normal" w:uiPriority="0" w:qFormat="1"/>
     <w:lsdException w:name="heading 1" w:uiPriority="9" w:qFormat="1"/>
     <w:lsdException w:name="heading 2" w:semiHidden="1" w:uiPriority="9" w:unhideWhenUsed="1" w:qFormat="1"/>
@@ -3170,6 +3623,7 @@
     <w:lsdException w:name="HTML Sample" w:semiHidden="1" w:unhideWhenUsed="1"/>
     <w:lsdException w:name="HTML Typewriter" w:semiHidden="1" w:unhideWhenUsed="1"/>
     <w:lsdException w:name="HTML Variable" w:semiHidden="1" w:unhideWhenUsed="1"/>
+    <w:lsdException w:name="Normal Table" w:semiHidden="1" w:unhideWhenUsed="1"/>
     <w:lsdException w:name="annotation subject" w:semiHidden="1" w:unhideWhenUsed="1"/>
     <w:lsdException w:name="No List" w:semiHidden="1" w:unhideWhenUsed="1"/>
     <w:lsdException w:name="Outline List 1" w:semiHidden="1" w:unhideWhenUsed="1"/>
@@ -3213,8 +3667,10 @@
     <w:lsdException w:name="Table Elegant" w:semiHidden="1" w:unhideWhenUsed="1"/>
     <w:lsdException w:name="Table Professional" w:semiHidden="1" w:unhideWhenUsed="1"/>
     <w:lsdException w:name="Table Subtle 1" w:semiHidden="1" w:unhideWhenUsed="1"/>
+    <w:lsdException w:name="Table Subtle 2" w:semiHidden="1" w:unhideWhenUsed="1"/>
     <w:lsdException w:name="Table Web 1" w:semiHidden="1" w:unhideWhenUsed="1"/>
     <w:lsdException w:name="Table Web 2" w:semiHidden="1" w:unhideWhenUsed="1"/>
+    <w:lsdException w:name="Table Web 3" w:semiHidden="1" w:unhideWhenUsed="1"/>
     <w:lsdException w:name="Balloon Text" w:semiHidden="1" w:unhideWhenUsed="1"/>
     <w:lsdException w:name="Table Grid" w:uiPriority="39"/>
     <w:lsdException w:name="Table Theme" w:semiHidden="1" w:unhideWhenUsed="1"/>
@@ -3433,10 +3889,6 @@
     <w:lsdException w:name="List Table 5 Dark Accent 6" w:uiPriority="50"/>
     <w:lsdException w:name="List Table 6 Colorful Accent 6" w:uiPriority="51"/>
     <w:lsdException w:name="List Table 7 Colorful Accent 6" w:uiPriority="52"/>
-    <w:lsdException w:name="Mention" w:semiHidden="1" w:unhideWhenUsed="1"/>
-    <w:lsdException w:name="Smart Hyperlink" w:semiHidden="1" w:unhideWhenUsed="1"/>
-    <w:lsdException w:name="Hashtag" w:semiHidden="1" w:unhideWhenUsed="1"/>
-    <w:lsdException w:name="Unresolved Mention" w:semiHidden="1" w:unhideWhenUsed="1"/>
   </w:latentStyles>
   <w:style w:type="paragraph" w:default="1" w:styleId="Normal">
     <w:name w:val="Normal"/>

</xml_diff>

<commit_message>
reporte de avances olaf
</commit_message>
<xml_diff>
--- a/Math_Lib/Reporte de Avances MathLib.docx
+++ b/Math_Lib/Reporte de Avances MathLib.docx
@@ -2256,25 +2256,7 @@
           <w:szCs w:val="40"/>
           <w:lang w:val="es-MX"/>
         </w:rPr>
-        <w:t>Se agreg</w:t>
-      </w:r>
-      <w:r>
-        <w:rPr>
-          <w:rFonts w:ascii="Corbel" w:hAnsi="Corbel"/>
-          <w:sz w:val="24"/>
-          <w:szCs w:val="40"/>
-          <w:lang w:val="es-MX"/>
-        </w:rPr>
-        <w:t>ó menú de ayuda</w:t>
-      </w:r>
-      <w:r>
-        <w:rPr>
-          <w:rFonts w:ascii="Corbel" w:hAnsi="Corbel"/>
-          <w:sz w:val="24"/>
-          <w:szCs w:val="40"/>
-          <w:lang w:val="es-MX"/>
-        </w:rPr>
-        <w:t xml:space="preserve"> a las siguientes funciones:</w:t>
+        <w:t>Se agregó menú de ayuda a las siguientes funciones:</w:t>
       </w:r>
     </w:p>
     <w:p>
@@ -2300,47 +2282,7 @@
           <w:szCs w:val="40"/>
           <w:lang w:val="es-MX"/>
         </w:rPr>
-        <w:t>Binario</w:t>
-      </w:r>
-      <w:r>
-        <w:rPr>
-          <w:rFonts w:ascii="Corbel" w:hAnsi="Corbel"/>
-          <w:i/>
-          <w:sz w:val="24"/>
-          <w:szCs w:val="40"/>
-          <w:lang w:val="es-MX"/>
-        </w:rPr>
-        <w:t xml:space="preserve"> </w:t>
-      </w:r>
-      <w:r>
-        <w:rPr>
-          <w:rFonts w:ascii="Corbel" w:hAnsi="Corbel"/>
-          <w:i/>
-          <w:sz w:val="24"/>
-          <w:szCs w:val="40"/>
-          <w:lang w:val="es-MX"/>
-        </w:rPr>
-        <w:t>-&gt;</w:t>
-      </w:r>
-      <w:r>
-        <w:rPr>
-          <w:rFonts w:ascii="Corbel" w:hAnsi="Corbel"/>
-          <w:i/>
-          <w:sz w:val="24"/>
-          <w:szCs w:val="40"/>
-          <w:lang w:val="es-MX"/>
-        </w:rPr>
-        <w:t xml:space="preserve"> </w:t>
-      </w:r>
-      <w:r>
-        <w:rPr>
-          <w:rFonts w:ascii="Corbel" w:hAnsi="Corbel"/>
-          <w:i/>
-          <w:sz w:val="24"/>
-          <w:szCs w:val="40"/>
-          <w:lang w:val="es-MX"/>
-        </w:rPr>
-        <w:t>Hexadecimal</w:t>
+        <w:t>Binario -&gt; Hexadecimal</w:t>
       </w:r>
     </w:p>
     <w:p>
@@ -2366,47 +2308,7 @@
           <w:szCs w:val="40"/>
           <w:lang w:val="es-MX"/>
         </w:rPr>
-        <w:t>Yardas</w:t>
-      </w:r>
-      <w:r>
-        <w:rPr>
-          <w:rFonts w:ascii="Corbel" w:hAnsi="Corbel"/>
-          <w:i/>
-          <w:sz w:val="24"/>
-          <w:szCs w:val="40"/>
-          <w:lang w:val="es-MX"/>
-        </w:rPr>
-        <w:t xml:space="preserve"> </w:t>
-      </w:r>
-      <w:r>
-        <w:rPr>
-          <w:rFonts w:ascii="Corbel" w:hAnsi="Corbel"/>
-          <w:i/>
-          <w:sz w:val="24"/>
-          <w:szCs w:val="40"/>
-          <w:lang w:val="es-MX"/>
-        </w:rPr>
-        <w:t>-&gt;</w:t>
-      </w:r>
-      <w:r>
-        <w:rPr>
-          <w:rFonts w:ascii="Corbel" w:hAnsi="Corbel"/>
-          <w:i/>
-          <w:sz w:val="24"/>
-          <w:szCs w:val="40"/>
-          <w:lang w:val="es-MX"/>
-        </w:rPr>
-        <w:t xml:space="preserve"> </w:t>
-      </w:r>
-      <w:r>
-        <w:rPr>
-          <w:rFonts w:ascii="Corbel" w:hAnsi="Corbel"/>
-          <w:i/>
-          <w:sz w:val="24"/>
-          <w:szCs w:val="40"/>
-          <w:lang w:val="es-MX"/>
-        </w:rPr>
-        <w:t>Metros</w:t>
+        <w:t>Yardas -&gt; Metros</w:t>
       </w:r>
     </w:p>
     <w:p>
@@ -2432,76 +2334,26 @@
           <w:szCs w:val="40"/>
           <w:lang w:val="es-MX"/>
         </w:rPr>
-        <w:t>Hexadecimal</w:t>
-      </w:r>
-      <w:r>
-        <w:rPr>
-          <w:rFonts w:ascii="Corbel" w:hAnsi="Corbel"/>
-          <w:i/>
-          <w:sz w:val="24"/>
-          <w:szCs w:val="40"/>
-          <w:lang w:val="es-MX"/>
-        </w:rPr>
-        <w:t xml:space="preserve"> </w:t>
-      </w:r>
-      <w:r>
-        <w:rPr>
-          <w:rFonts w:ascii="Corbel" w:hAnsi="Corbel"/>
-          <w:i/>
-          <w:sz w:val="24"/>
-          <w:szCs w:val="40"/>
-          <w:lang w:val="es-MX"/>
-        </w:rPr>
-        <w:t>-</w:t>
-      </w:r>
-      <w:r>
-        <w:rPr>
-          <w:rFonts w:ascii="Corbel" w:hAnsi="Corbel"/>
-          <w:i/>
-          <w:sz w:val="24"/>
-          <w:szCs w:val="40"/>
-          <w:lang w:val="es-MX"/>
-        </w:rPr>
-        <w:t>&gt; Binario</w:t>
-      </w:r>
-      <w:bookmarkStart w:id="0" w:name="_GoBack"/>
-      <w:bookmarkEnd w:id="0"/>
-    </w:p>
-    <w:p>
-      <w:pPr>
-        <w:rPr>
-          <w:rFonts w:ascii="Corbel" w:hAnsi="Corbel"/>
-          <w:sz w:val="24"/>
-          <w:szCs w:val="40"/>
-          <w:lang w:val="es-MX"/>
-        </w:rPr>
-      </w:pPr>
-      <w:r>
-        <w:rPr>
-          <w:rFonts w:ascii="Corbel" w:hAnsi="Corbel"/>
-          <w:sz w:val="24"/>
-          <w:szCs w:val="40"/>
-          <w:lang w:val="es-MX"/>
-        </w:rPr>
-        <w:t>Se modific</w:t>
-      </w:r>
-      <w:r>
-        <w:rPr>
-          <w:rFonts w:ascii="Corbel" w:hAnsi="Corbel"/>
-          <w:sz w:val="24"/>
-          <w:szCs w:val="40"/>
-          <w:lang w:val="es-MX"/>
-        </w:rPr>
-        <w:t>ó la ayuda</w:t>
-      </w:r>
-      <w:r>
-        <w:rPr>
-          <w:rFonts w:ascii="Corbel" w:hAnsi="Corbel"/>
-          <w:sz w:val="24"/>
-          <w:szCs w:val="40"/>
-          <w:lang w:val="es-MX"/>
-        </w:rPr>
-        <w:t xml:space="preserve"> a la siguiente función:</w:t>
+        <w:t>Hexadecimal -&gt; Binario</w:t>
+      </w:r>
+    </w:p>
+    <w:p>
+      <w:pPr>
+        <w:rPr>
+          <w:rFonts w:ascii="Corbel" w:hAnsi="Corbel"/>
+          <w:sz w:val="24"/>
+          <w:szCs w:val="40"/>
+          <w:lang w:val="es-MX"/>
+        </w:rPr>
+      </w:pPr>
+      <w:r>
+        <w:rPr>
+          <w:rFonts w:ascii="Corbel" w:hAnsi="Corbel"/>
+          <w:sz w:val="24"/>
+          <w:szCs w:val="40"/>
+          <w:lang w:val="es-MX"/>
+        </w:rPr>
+        <w:t>Se modificó la ayuda a la siguiente función:</w:t>
       </w:r>
     </w:p>
     <w:p>
@@ -2529,6 +2381,140 @@
         </w:rPr>
         <w:lastRenderedPageBreak/>
         <w:t>Metros -&gt; Yardas</w:t>
+      </w:r>
+    </w:p>
+    <w:p>
+      <w:pPr>
+        <w:ind w:left="360"/>
+        <w:rPr>
+          <w:rFonts w:ascii="Corbel" w:hAnsi="Corbel"/>
+          <w:i/>
+          <w:sz w:val="24"/>
+          <w:szCs w:val="24"/>
+          <w:lang w:val="es-MX"/>
+        </w:rPr>
+      </w:pPr>
+      <w:r>
+        <w:rPr>
+          <w:rFonts w:ascii="Corbel" w:hAnsi="Corbel"/>
+          <w:i/>
+          <w:sz w:val="24"/>
+          <w:szCs w:val="24"/>
+          <w:lang w:val="es-MX"/>
+        </w:rPr>
+        <w:t>Cambios 07/12/2017</w:t>
+      </w:r>
+    </w:p>
+    <w:p>
+      <w:pPr>
+        <w:ind w:left="360"/>
+        <w:rPr>
+          <w:rFonts w:ascii="Corbel" w:hAnsi="Corbel"/>
+          <w:i/>
+          <w:sz w:val="24"/>
+          <w:szCs w:val="24"/>
+          <w:lang w:val="es-MX"/>
+        </w:rPr>
+      </w:pPr>
+      <w:r>
+        <w:rPr>
+          <w:rFonts w:ascii="Corbel" w:hAnsi="Corbel"/>
+          <w:i/>
+          <w:sz w:val="24"/>
+          <w:szCs w:val="24"/>
+          <w:lang w:val="es-MX"/>
+        </w:rPr>
+        <w:t>Olaf</w:t>
+      </w:r>
+    </w:p>
+    <w:p>
+      <w:pPr>
+        <w:pStyle w:val="Prrafodelista"/>
+        <w:numPr>
+          <w:ilvl w:val="0"/>
+          <w:numId w:val="13"/>
+        </w:numPr>
+        <w:rPr>
+          <w:rFonts w:ascii="Corbel" w:hAnsi="Corbel"/>
+          <w:i/>
+          <w:sz w:val="24"/>
+          <w:szCs w:val="24"/>
+          <w:lang w:val="es-MX"/>
+        </w:rPr>
+      </w:pPr>
+      <w:r>
+        <w:rPr>
+          <w:rFonts w:ascii="Corbel" w:hAnsi="Corbel"/>
+          <w:i/>
+          <w:sz w:val="24"/>
+          <w:szCs w:val="24"/>
+          <w:lang w:val="es-MX"/>
+        </w:rPr>
+        <w:t>Función suma lista para prueba de errores</w:t>
+      </w:r>
+    </w:p>
+    <w:p>
+      <w:pPr>
+        <w:pStyle w:val="Prrafodelista"/>
+        <w:numPr>
+          <w:ilvl w:val="0"/>
+          <w:numId w:val="13"/>
+        </w:numPr>
+        <w:rPr>
+          <w:rFonts w:ascii="Corbel" w:hAnsi="Corbel"/>
+          <w:i/>
+          <w:sz w:val="24"/>
+          <w:szCs w:val="24"/>
+          <w:lang w:val="es-MX"/>
+        </w:rPr>
+      </w:pPr>
+      <w:r>
+        <w:rPr>
+          <w:rFonts w:ascii="Corbel" w:hAnsi="Corbel"/>
+          <w:i/>
+          <w:sz w:val="24"/>
+          <w:szCs w:val="24"/>
+          <w:lang w:val="es-MX"/>
+        </w:rPr>
+        <w:t>Función multiplicación lista para prueba de errores</w:t>
+      </w:r>
+    </w:p>
+    <w:p>
+      <w:pPr>
+        <w:pStyle w:val="Prrafodelista"/>
+        <w:numPr>
+          <w:ilvl w:val="0"/>
+          <w:numId w:val="13"/>
+        </w:numPr>
+        <w:rPr>
+          <w:rFonts w:ascii="Corbel" w:hAnsi="Corbel"/>
+          <w:i/>
+          <w:sz w:val="24"/>
+          <w:szCs w:val="24"/>
+          <w:lang w:val="es-MX"/>
+        </w:rPr>
+      </w:pPr>
+      <w:r>
+        <w:rPr>
+          <w:rFonts w:ascii="Corbel" w:hAnsi="Corbel"/>
+          <w:i/>
+          <w:sz w:val="24"/>
+          <w:szCs w:val="24"/>
+          <w:lang w:val="es-MX"/>
+        </w:rPr>
+        <w:t>Había un problema con el intérprete de Python que fue modificado a Python</w:t>
+      </w:r>
+      <w:bookmarkStart w:id="0" w:name="_GoBack"/>
+      <w:bookmarkEnd w:id="0"/>
+      <w:r>
+        <w:rPr>
+          <w:rFonts w:ascii="Corbel" w:hAnsi="Corbel"/>
+          <w:i/>
+          <w:sz w:val="24"/>
+          <w:szCs w:val="24"/>
+          <w:lang w:val="es-MX"/>
+        </w:rPr>
+        <w:t xml:space="preserve"> 3.6(64 bits)</w:t>
       </w:r>
     </w:p>
     <w:sectPr>
@@ -3891,6 +3877,119 @@
       <w:lvlJc w:val="left"/>
       <w:pPr>
         <w:ind w:left="7200" w:hanging="360"/>
+      </w:pPr>
+      <w:rPr>
+        <w:rFonts w:ascii="Wingdings" w:hAnsi="Wingdings" w:hint="default"/>
+      </w:rPr>
+    </w:lvl>
+  </w:abstractNum>
+  <w:abstractNum w:abstractNumId="12" w15:restartNumberingAfterBreak="0">
+    <w:nsid w:val="659B270F"/>
+    <w:multiLevelType w:val="hybridMultilevel"/>
+    <w:tmpl w:val="37148206"/>
+    <w:lvl w:ilvl="0" w:tplc="080A0001">
+      <w:start w:val="1"/>
+      <w:numFmt w:val="bullet"/>
+      <w:lvlText w:val=""/>
+      <w:lvlJc w:val="left"/>
+      <w:pPr>
+        <w:ind w:left="1080" w:hanging="360"/>
+      </w:pPr>
+      <w:rPr>
+        <w:rFonts w:ascii="Symbol" w:hAnsi="Symbol" w:hint="default"/>
+      </w:rPr>
+    </w:lvl>
+    <w:lvl w:ilvl="1" w:tplc="080A0003" w:tentative="1">
+      <w:start w:val="1"/>
+      <w:numFmt w:val="bullet"/>
+      <w:lvlText w:val="o"/>
+      <w:lvlJc w:val="left"/>
+      <w:pPr>
+        <w:ind w:left="1800" w:hanging="360"/>
+      </w:pPr>
+      <w:rPr>
+        <w:rFonts w:ascii="Courier New" w:hAnsi="Courier New" w:cs="Courier New" w:hint="default"/>
+      </w:rPr>
+    </w:lvl>
+    <w:lvl w:ilvl="2" w:tplc="080A0005" w:tentative="1">
+      <w:start w:val="1"/>
+      <w:numFmt w:val="bullet"/>
+      <w:lvlText w:val=""/>
+      <w:lvlJc w:val="left"/>
+      <w:pPr>
+        <w:ind w:left="2520" w:hanging="360"/>
+      </w:pPr>
+      <w:rPr>
+        <w:rFonts w:ascii="Wingdings" w:hAnsi="Wingdings" w:hint="default"/>
+      </w:rPr>
+    </w:lvl>
+    <w:lvl w:ilvl="3" w:tplc="080A0001" w:tentative="1">
+      <w:start w:val="1"/>
+      <w:numFmt w:val="bullet"/>
+      <w:lvlText w:val=""/>
+      <w:lvlJc w:val="left"/>
+      <w:pPr>
+        <w:ind w:left="3240" w:hanging="360"/>
+      </w:pPr>
+      <w:rPr>
+        <w:rFonts w:ascii="Symbol" w:hAnsi="Symbol" w:hint="default"/>
+      </w:rPr>
+    </w:lvl>
+    <w:lvl w:ilvl="4" w:tplc="080A0003" w:tentative="1">
+      <w:start w:val="1"/>
+      <w:numFmt w:val="bullet"/>
+      <w:lvlText w:val="o"/>
+      <w:lvlJc w:val="left"/>
+      <w:pPr>
+        <w:ind w:left="3960" w:hanging="360"/>
+      </w:pPr>
+      <w:rPr>
+        <w:rFonts w:ascii="Courier New" w:hAnsi="Courier New" w:cs="Courier New" w:hint="default"/>
+      </w:rPr>
+    </w:lvl>
+    <w:lvl w:ilvl="5" w:tplc="080A0005" w:tentative="1">
+      <w:start w:val="1"/>
+      <w:numFmt w:val="bullet"/>
+      <w:lvlText w:val=""/>
+      <w:lvlJc w:val="left"/>
+      <w:pPr>
+        <w:ind w:left="4680" w:hanging="360"/>
+      </w:pPr>
+      <w:rPr>
+        <w:rFonts w:ascii="Wingdings" w:hAnsi="Wingdings" w:hint="default"/>
+      </w:rPr>
+    </w:lvl>
+    <w:lvl w:ilvl="6" w:tplc="080A0001" w:tentative="1">
+      <w:start w:val="1"/>
+      <w:numFmt w:val="bullet"/>
+      <w:lvlText w:val=""/>
+      <w:lvlJc w:val="left"/>
+      <w:pPr>
+        <w:ind w:left="5400" w:hanging="360"/>
+      </w:pPr>
+      <w:rPr>
+        <w:rFonts w:ascii="Symbol" w:hAnsi="Symbol" w:hint="default"/>
+      </w:rPr>
+    </w:lvl>
+    <w:lvl w:ilvl="7" w:tplc="080A0003" w:tentative="1">
+      <w:start w:val="1"/>
+      <w:numFmt w:val="bullet"/>
+      <w:lvlText w:val="o"/>
+      <w:lvlJc w:val="left"/>
+      <w:pPr>
+        <w:ind w:left="6120" w:hanging="360"/>
+      </w:pPr>
+      <w:rPr>
+        <w:rFonts w:ascii="Courier New" w:hAnsi="Courier New" w:cs="Courier New" w:hint="default"/>
+      </w:rPr>
+    </w:lvl>
+    <w:lvl w:ilvl="8" w:tplc="080A0005" w:tentative="1">
+      <w:start w:val="1"/>
+      <w:numFmt w:val="bullet"/>
+      <w:lvlText w:val=""/>
+      <w:lvlJc w:val="left"/>
+      <w:pPr>
+        <w:ind w:left="6840" w:hanging="360"/>
       </w:pPr>
       <w:rPr>
         <w:rFonts w:ascii="Wingdings" w:hAnsi="Wingdings" w:hint="default"/>
@@ -3932,6 +4031,9 @@
   </w:num>
   <w:num w:numId="12">
     <w:abstractNumId w:val="6"/>
+  </w:num>
+  <w:num w:numId="13">
+    <w:abstractNumId w:val="12"/>
   </w:num>
 </w:numbering>
 </file>
@@ -4059,6 +4161,7 @@
     <w:lsdException w:name="HTML Sample" w:semiHidden="1" w:unhideWhenUsed="1"/>
     <w:lsdException w:name="HTML Typewriter" w:semiHidden="1" w:unhideWhenUsed="1"/>
     <w:lsdException w:name="HTML Variable" w:semiHidden="1" w:unhideWhenUsed="1"/>
+    <w:lsdException w:name="Normal Table" w:semiHidden="1" w:unhideWhenUsed="1"/>
     <w:lsdException w:name="annotation subject" w:semiHidden="1" w:unhideWhenUsed="1"/>
     <w:lsdException w:name="No List" w:semiHidden="1" w:unhideWhenUsed="1"/>
     <w:lsdException w:name="Outline List 1" w:semiHidden="1" w:unhideWhenUsed="1"/>
@@ -4102,8 +4205,10 @@
     <w:lsdException w:name="Table Elegant" w:semiHidden="1" w:unhideWhenUsed="1"/>
     <w:lsdException w:name="Table Professional" w:semiHidden="1" w:unhideWhenUsed="1"/>
     <w:lsdException w:name="Table Subtle 1" w:semiHidden="1" w:unhideWhenUsed="1"/>
+    <w:lsdException w:name="Table Subtle 2" w:semiHidden="1" w:unhideWhenUsed="1"/>
     <w:lsdException w:name="Table Web 1" w:semiHidden="1" w:unhideWhenUsed="1"/>
     <w:lsdException w:name="Table Web 2" w:semiHidden="1" w:unhideWhenUsed="1"/>
+    <w:lsdException w:name="Table Web 3" w:semiHidden="1" w:unhideWhenUsed="1"/>
     <w:lsdException w:name="Balloon Text" w:semiHidden="1" w:unhideWhenUsed="1"/>
     <w:lsdException w:name="Table Grid" w:uiPriority="39"/>
     <w:lsdException w:name="Table Theme" w:semiHidden="1" w:unhideWhenUsed="1"/>

</xml_diff>

<commit_message>
Funciones a Prueba de Errores ++
Se agregó código a prueba de errores a las siguientes funciones:
•	División
•	Módulo
</commit_message>
<xml_diff>
--- a/Math_Lib/Reporte de Avances MathLib.docx
+++ b/Math_Lib/Reporte de Avances MathLib.docx
@@ -2385,42 +2385,60 @@
     </w:p>
     <w:p>
       <w:pPr>
-        <w:ind w:left="360"/>
-        <w:rPr>
-          <w:rFonts w:ascii="Corbel" w:hAnsi="Corbel"/>
-          <w:i/>
-          <w:sz w:val="24"/>
-          <w:szCs w:val="24"/>
-          <w:lang w:val="es-MX"/>
-        </w:rPr>
-      </w:pPr>
-      <w:r>
-        <w:rPr>
-          <w:rFonts w:ascii="Corbel" w:hAnsi="Corbel"/>
-          <w:i/>
-          <w:sz w:val="24"/>
-          <w:szCs w:val="24"/>
-          <w:lang w:val="es-MX"/>
-        </w:rPr>
-        <w:t>Cambios 07/12/2017</w:t>
-      </w:r>
-    </w:p>
-    <w:p>
-      <w:pPr>
-        <w:ind w:left="360"/>
-        <w:rPr>
-          <w:rFonts w:ascii="Corbel" w:hAnsi="Corbel"/>
-          <w:i/>
-          <w:sz w:val="24"/>
-          <w:szCs w:val="24"/>
-          <w:lang w:val="es-MX"/>
-        </w:rPr>
-      </w:pPr>
-      <w:r>
-        <w:rPr>
-          <w:rFonts w:ascii="Corbel" w:hAnsi="Corbel"/>
-          <w:i/>
-          <w:sz w:val="24"/>
+        <w:rPr>
+          <w:rFonts w:ascii="Corbel" w:hAnsi="Corbel"/>
+          <w:b/>
+          <w:sz w:val="28"/>
+          <w:szCs w:val="24"/>
+          <w:lang w:val="es-MX"/>
+        </w:rPr>
+      </w:pPr>
+      <w:r>
+        <w:rPr>
+          <w:rFonts w:ascii="Corbel" w:hAnsi="Corbel"/>
+          <w:b/>
+          <w:sz w:val="28"/>
+          <w:szCs w:val="24"/>
+          <w:lang w:val="es-MX"/>
+        </w:rPr>
+        <w:t>Cambios</w:t>
+      </w:r>
+      <w:r>
+        <w:rPr>
+          <w:rFonts w:ascii="Corbel" w:hAnsi="Corbel"/>
+          <w:b/>
+          <w:sz w:val="28"/>
+          <w:szCs w:val="24"/>
+          <w:lang w:val="es-MX"/>
+        </w:rPr>
+        <w:t xml:space="preserve"> al</w:t>
+      </w:r>
+      <w:r>
+        <w:rPr>
+          <w:rFonts w:ascii="Corbel" w:hAnsi="Corbel"/>
+          <w:b/>
+          <w:sz w:val="28"/>
+          <w:szCs w:val="24"/>
+          <w:lang w:val="es-MX"/>
+        </w:rPr>
+        <w:t xml:space="preserve"> 07/12/2017</w:t>
+      </w:r>
+    </w:p>
+    <w:p>
+      <w:pPr>
+        <w:rPr>
+          <w:rFonts w:ascii="Corbel" w:hAnsi="Corbel"/>
+          <w:b/>
+          <w:sz w:val="28"/>
+          <w:szCs w:val="24"/>
+          <w:lang w:val="es-MX"/>
+        </w:rPr>
+      </w:pPr>
+      <w:r>
+        <w:rPr>
+          <w:rFonts w:ascii="Corbel" w:hAnsi="Corbel"/>
+          <w:i/>
+          <w:sz w:val="28"/>
           <w:szCs w:val="24"/>
           <w:lang w:val="es-MX"/>
         </w:rPr>
@@ -2442,6 +2460,8 @@
           <w:lang w:val="es-MX"/>
         </w:rPr>
       </w:pPr>
+      <w:bookmarkStart w:id="0" w:name="_GoBack"/>
+      <w:bookmarkEnd w:id="0"/>
       <w:r>
         <w:rPr>
           <w:rFonts w:ascii="Corbel" w:hAnsi="Corbel"/>
@@ -2502,20 +2522,129 @@
           <w:szCs w:val="24"/>
           <w:lang w:val="es-MX"/>
         </w:rPr>
-        <w:t>Había un problema con el intérprete de Python que fue modificado a Python</w:t>
-      </w:r>
-      <w:bookmarkStart w:id="0" w:name="_GoBack"/>
-      <w:bookmarkEnd w:id="0"/>
-      <w:r>
-        <w:rPr>
-          <w:rFonts w:ascii="Corbel" w:hAnsi="Corbel"/>
-          <w:i/>
-          <w:sz w:val="24"/>
-          <w:szCs w:val="24"/>
-          <w:lang w:val="es-MX"/>
-        </w:rPr>
-        <w:t xml:space="preserve"> 3.6(64 bits)</w:t>
-      </w:r>
+        <w:t>Había un problema con el intérprete de Python que fue modificado a Python 3.6(64 bits)</w:t>
+      </w:r>
+    </w:p>
+    <w:p>
+      <w:pPr>
+        <w:rPr>
+          <w:rFonts w:ascii="Corbel" w:hAnsi="Corbel"/>
+          <w:i/>
+          <w:sz w:val="28"/>
+          <w:szCs w:val="40"/>
+          <w:lang w:val="es-MX"/>
+        </w:rPr>
+      </w:pPr>
+      <w:r>
+        <w:rPr>
+          <w:rFonts w:ascii="Corbel" w:hAnsi="Corbel"/>
+          <w:i/>
+          <w:sz w:val="28"/>
+          <w:szCs w:val="40"/>
+          <w:lang w:val="es-MX"/>
+        </w:rPr>
+        <w:t>Miguel García</w:t>
+      </w:r>
+    </w:p>
+    <w:p>
+      <w:pPr>
+        <w:rPr>
+          <w:rFonts w:ascii="Corbel" w:hAnsi="Corbel"/>
+          <w:sz w:val="24"/>
+          <w:szCs w:val="40"/>
+          <w:lang w:val="es-MX"/>
+        </w:rPr>
+      </w:pPr>
+      <w:r>
+        <w:rPr>
+          <w:rFonts w:ascii="Corbel" w:hAnsi="Corbel"/>
+          <w:sz w:val="24"/>
+          <w:szCs w:val="40"/>
+          <w:lang w:val="es-MX"/>
+        </w:rPr>
+        <w:t>Se agregó</w:t>
+      </w:r>
+      <w:r>
+        <w:rPr>
+          <w:rFonts w:ascii="Corbel" w:hAnsi="Corbel"/>
+          <w:sz w:val="24"/>
+          <w:szCs w:val="40"/>
+          <w:lang w:val="es-MX"/>
+        </w:rPr>
+        <w:t xml:space="preserve"> código a prueba de errores a las siguientes funciones</w:t>
+      </w:r>
+      <w:r>
+        <w:rPr>
+          <w:rFonts w:ascii="Corbel" w:hAnsi="Corbel"/>
+          <w:sz w:val="24"/>
+          <w:szCs w:val="40"/>
+          <w:lang w:val="es-MX"/>
+        </w:rPr>
+        <w:t>:</w:t>
+      </w:r>
+    </w:p>
+    <w:p>
+      <w:pPr>
+        <w:pStyle w:val="Prrafodelista"/>
+        <w:numPr>
+          <w:ilvl w:val="0"/>
+          <w:numId w:val="8"/>
+        </w:numPr>
+        <w:rPr>
+          <w:rFonts w:ascii="Corbel" w:hAnsi="Corbel"/>
+          <w:i/>
+          <w:sz w:val="24"/>
+          <w:szCs w:val="40"/>
+          <w:lang w:val="es-MX"/>
+        </w:rPr>
+      </w:pPr>
+      <w:r>
+        <w:rPr>
+          <w:rFonts w:ascii="Corbel" w:hAnsi="Corbel"/>
+          <w:i/>
+          <w:sz w:val="24"/>
+          <w:szCs w:val="40"/>
+          <w:lang w:val="es-MX"/>
+        </w:rPr>
+        <w:t>División</w:t>
+      </w:r>
+    </w:p>
+    <w:p>
+      <w:pPr>
+        <w:pStyle w:val="Prrafodelista"/>
+        <w:numPr>
+          <w:ilvl w:val="0"/>
+          <w:numId w:val="8"/>
+        </w:numPr>
+        <w:rPr>
+          <w:rFonts w:ascii="Corbel" w:hAnsi="Corbel"/>
+          <w:i/>
+          <w:sz w:val="24"/>
+          <w:szCs w:val="40"/>
+          <w:lang w:val="es-MX"/>
+        </w:rPr>
+      </w:pPr>
+      <w:r>
+        <w:rPr>
+          <w:rFonts w:ascii="Corbel" w:hAnsi="Corbel"/>
+          <w:i/>
+          <w:sz w:val="24"/>
+          <w:szCs w:val="40"/>
+          <w:lang w:val="es-MX"/>
+        </w:rPr>
+        <w:t>Módulo</w:t>
+      </w:r>
+    </w:p>
+    <w:p>
+      <w:pPr>
+        <w:rPr>
+          <w:rFonts w:ascii="Corbel" w:hAnsi="Corbel"/>
+          <w:i/>
+          <w:sz w:val="24"/>
+          <w:szCs w:val="24"/>
+          <w:lang w:val="es-MX"/>
+        </w:rPr>
+      </w:pPr>
     </w:p>
     <w:sectPr>
       <w:pgSz w:w="11906" w:h="16838"/>

</xml_diff>